<commit_message>
test de push simultané
</commit_message>
<xml_diff>
--- a/DAT_DESCHAMPS_GEORJON.docx
+++ b/DAT_DESCHAMPS_GEORJON.docx
@@ -1,6 +1,6 @@
 
 <file path=word/document.xml><?xml version="1.0" encoding="utf-8"?>
-<w:document xmlns:wpc="http://schemas.microsoft.com/office/word/2010/wordprocessingCanvas" xmlns:mo="http://schemas.microsoft.com/office/mac/office/2008/main" xmlns:mc="http://schemas.openxmlformats.org/markup-compatibility/2006" xmlns:mv="urn:schemas-microsoft-com:mac:vml" xmlns:o="urn:schemas-microsoft-com:office:office" xmlns:r="http://schemas.openxmlformats.org/officeDocument/2006/relationships" xmlns:m="http://schemas.openxmlformats.org/officeDocument/2006/math" xmlns:v="urn:schemas-microsoft-com:vml" xmlns:wp14="http://schemas.microsoft.com/office/word/2010/wordprocessingDrawing" xmlns:wp="http://schemas.openxmlformats.org/drawingml/2006/wordprocessingDrawing" xmlns:w10="urn:schemas-microsoft-com:office:word" xmlns:w="http://schemas.openxmlformats.org/wordprocessingml/2006/main" xmlns:w14="http://schemas.microsoft.com/office/word/2010/wordml" xmlns:w15="http://schemas.microsoft.com/office/word/2012/wordml" xmlns:wpg="http://schemas.microsoft.com/office/word/2010/wordprocessingGroup" xmlns:wpi="http://schemas.microsoft.com/office/word/2010/wordprocessingInk" xmlns:wne="http://schemas.microsoft.com/office/word/2006/wordml" xmlns:wps="http://schemas.microsoft.com/office/word/2010/wordprocessingShape" mc:Ignorable="w14 w15 wp14">
+<w:document xmlns:wpc="http://schemas.microsoft.com/office/word/2010/wordprocessingCanvas" xmlns:mc="http://schemas.openxmlformats.org/markup-compatibility/2006" xmlns:o="urn:schemas-microsoft-com:office:office" xmlns:r="http://schemas.openxmlformats.org/officeDocument/2006/relationships" xmlns:m="http://schemas.openxmlformats.org/officeDocument/2006/math" xmlns:v="urn:schemas-microsoft-com:vml" xmlns:wp14="http://schemas.microsoft.com/office/word/2010/wordprocessingDrawing" xmlns:wp="http://schemas.openxmlformats.org/drawingml/2006/wordprocessingDrawing" xmlns:w10="urn:schemas-microsoft-com:office:word" xmlns:w="http://schemas.openxmlformats.org/wordprocessingml/2006/main" xmlns:w14="http://schemas.microsoft.com/office/word/2010/wordml" xmlns:wpg="http://schemas.microsoft.com/office/word/2010/wordprocessingGroup" xmlns:wpi="http://schemas.microsoft.com/office/word/2010/wordprocessingInk" xmlns:wne="http://schemas.microsoft.com/office/word/2006/wordml" xmlns:wps="http://schemas.microsoft.com/office/word/2010/wordprocessingShape" mc:Ignorable="w14 wp14">
   <w:body>
     <w:p>
       <w:pPr>
@@ -27,8 +27,16 @@
         <w:rPr>
           <w:sz w:val="44"/>
         </w:rPr>
-        <w:t>Application de gestion Trésorerie Rock’HEI</w:t>
+        <w:t xml:space="preserve">Application de gestion Trésorerie </w:t>
       </w:r>
+      <w:proofErr w:type="spellStart"/>
+      <w:r>
+        <w:rPr>
+          <w:sz w:val="44"/>
+        </w:rPr>
+        <w:t>Rock’HEI</w:t>
+      </w:r>
+      <w:proofErr w:type="spellEnd"/>
     </w:p>
     <w:p>
       <w:pPr>
@@ -132,8 +140,16 @@
               <w:rPr>
                 <w:rFonts w:asciiTheme="majorHAnsi" w:eastAsiaTheme="majorEastAsia" w:hAnsiTheme="majorHAnsi" w:cstheme="majorBidi"/>
               </w:rPr>
-              <w:t>DAT Application de gestion Trésorerie Rock’HEI</w:t>
-            </w:r>
+              <w:t xml:space="preserve">DAT Application de gestion Trésorerie </w:t>
+            </w:r>
+            <w:proofErr w:type="spellStart"/>
+            <w:r>
+              <w:rPr>
+                <w:rFonts w:asciiTheme="majorHAnsi" w:eastAsiaTheme="majorEastAsia" w:hAnsiTheme="majorHAnsi" w:cstheme="majorBidi"/>
+              </w:rPr>
+              <w:t>Rock’HEI</w:t>
+            </w:r>
+            <w:proofErr w:type="spellEnd"/>
           </w:p>
         </w:tc>
       </w:tr>
@@ -163,9 +179,11 @@
             <w:pPr>
               <w:jc w:val="both"/>
             </w:pPr>
+            <w:proofErr w:type="spellStart"/>
             <w:r>
               <w:t>TrésoRock</w:t>
             </w:r>
+            <w:proofErr w:type="spellEnd"/>
           </w:p>
         </w:tc>
       </w:tr>
@@ -263,7 +281,7 @@
     </w:p>
     <w:p>
       <w:pPr>
-        <w:pStyle w:val="Pardeliste"/>
+        <w:pStyle w:val="Paragraphedeliste"/>
         <w:numPr>
           <w:ilvl w:val="0"/>
           <w:numId w:val="1"/>
@@ -275,7 +293,7 @@
     </w:p>
     <w:p>
       <w:pPr>
-        <w:pStyle w:val="Pardeliste"/>
+        <w:pStyle w:val="Paragraphedeliste"/>
         <w:numPr>
           <w:ilvl w:val="0"/>
           <w:numId w:val="1"/>
@@ -287,7 +305,7 @@
     </w:p>
     <w:p>
       <w:pPr>
-        <w:pStyle w:val="Pardeliste"/>
+        <w:pStyle w:val="Paragraphedeliste"/>
         <w:numPr>
           <w:ilvl w:val="0"/>
           <w:numId w:val="1"/>
@@ -481,8 +499,18 @@
                 <w:sz w:val="18"/>
                 <w:szCs w:val="18"/>
               </w:rPr>
-              <w:t>Deschamps/Georjon</w:t>
-            </w:r>
+              <w:t>Deschamps/</w:t>
+            </w:r>
+            <w:proofErr w:type="spellStart"/>
+            <w:r>
+              <w:rPr>
+                <w:rFonts w:cs="Arial"/>
+                <w:sz w:val="18"/>
+                <w:szCs w:val="18"/>
+              </w:rPr>
+              <w:t>Georjon</w:t>
+            </w:r>
+            <w:proofErr w:type="spellEnd"/>
           </w:p>
         </w:tc>
         <w:tc>
@@ -767,12 +795,14 @@
                 <w:b/>
               </w:rPr>
             </w:pPr>
+            <w:proofErr w:type="spellStart"/>
             <w:r>
               <w:rPr>
                 <w:b/>
               </w:rPr>
               <w:t>Valideur</w:t>
             </w:r>
+            <w:proofErr w:type="spellEnd"/>
           </w:p>
         </w:tc>
         <w:tc>
@@ -4173,7 +4203,7 @@
                           </pic:cNvPicPr>
                         </pic:nvPicPr>
                         <pic:blipFill>
-                          <a:blip r:embed="rId8">
+                          <a:blip r:embed="rId9">
                             <a:extLst>
                               <a:ext uri="{28A0092B-C50C-407E-A947-70E740481C1C}">
                                 <a14:useLocalDpi xmlns:a14="http://schemas.microsoft.com/office/drawing/2010/main" val="0"/>
@@ -4278,123 +4308,6 @@
                       <pic:pic xmlns:pic="http://schemas.openxmlformats.org/drawingml/2006/picture">
                         <pic:nvPicPr>
                           <pic:cNvPr id="0" name="Picture 2" descr="icono3"/>
-                          <pic:cNvPicPr>
-                            <a:picLocks noChangeAspect="1" noChangeArrowheads="1"/>
-                          </pic:cNvPicPr>
-                        </pic:nvPicPr>
-                        <pic:blipFill>
-                          <a:blip r:embed="rId9">
-                            <a:extLst>
-                              <a:ext uri="{28A0092B-C50C-407E-A947-70E740481C1C}">
-                                <a14:useLocalDpi xmlns:a14="http://schemas.microsoft.com/office/drawing/2010/main" val="0"/>
-                              </a:ext>
-                            </a:extLst>
-                          </a:blip>
-                          <a:srcRect/>
-                          <a:stretch>
-                            <a:fillRect/>
-                          </a:stretch>
-                        </pic:blipFill>
-                        <pic:spPr bwMode="auto">
-                          <a:xfrm>
-                            <a:off x="0" y="0"/>
-                            <a:ext cx="276225" cy="276225"/>
-                          </a:xfrm>
-                          <a:prstGeom prst="rect">
-                            <a:avLst/>
-                          </a:prstGeom>
-                          <a:noFill/>
-                          <a:ln>
-                            <a:noFill/>
-                          </a:ln>
-                        </pic:spPr>
-                      </pic:pic>
-                    </a:graphicData>
-                  </a:graphic>
-                </wp:inline>
-              </w:drawing>
-            </w:r>
-          </w:p>
-        </w:tc>
-        <w:tc>
-          <w:tcPr>
-            <w:tcW w:w="7534" w:type="dxa"/>
-            <w:tcBorders>
-              <w:top w:val="nil"/>
-              <w:left w:val="nil"/>
-              <w:bottom w:val="single" w:sz="8" w:space="0" w:color="999999"/>
-              <w:right w:val="single" w:sz="8" w:space="0" w:color="999999"/>
-            </w:tcBorders>
-            <w:tcMar>
-              <w:top w:w="0" w:type="dxa"/>
-              <w:left w:w="70" w:type="dxa"/>
-              <w:bottom w:w="0" w:type="dxa"/>
-              <w:right w:w="70" w:type="dxa"/>
-            </w:tcMar>
-            <w:vAlign w:val="center"/>
-          </w:tcPr>
-          <w:p>
-            <w:r>
-              <w:rPr>
-                <w:b/>
-                <w:bCs/>
-              </w:rPr>
-              <w:t>Risque</w:t>
-            </w:r>
-            <w:r>
-              <w:t xml:space="preserve"> face à un paramétrage ou à une action spécifique</w:t>
-            </w:r>
-          </w:p>
-        </w:tc>
-      </w:tr>
-      <w:tr>
-        <w:trPr>
-          <w:jc w:val="center"/>
-        </w:trPr>
-        <w:tc>
-          <w:tcPr>
-            <w:tcW w:w="755" w:type="dxa"/>
-            <w:tcBorders>
-              <w:top w:val="nil"/>
-              <w:left w:val="single" w:sz="8" w:space="0" w:color="999999"/>
-              <w:bottom w:val="single" w:sz="8" w:space="0" w:color="999999"/>
-              <w:right w:val="single" w:sz="8" w:space="0" w:color="999999"/>
-            </w:tcBorders>
-            <w:tcMar>
-              <w:top w:w="0" w:type="dxa"/>
-              <w:left w:w="70" w:type="dxa"/>
-              <w:bottom w:w="0" w:type="dxa"/>
-              <w:right w:w="70" w:type="dxa"/>
-            </w:tcMar>
-            <w:vAlign w:val="center"/>
-          </w:tcPr>
-          <w:p>
-            <w:pPr>
-              <w:snapToGrid w:val="0"/>
-              <w:spacing w:before="60" w:after="60"/>
-              <w:jc w:val="center"/>
-              <w:rPr>
-                <w:rFonts w:cs="Arial"/>
-              </w:rPr>
-            </w:pPr>
-            <w:r>
-              <w:rPr>
-                <w:noProof/>
-                <w:lang w:eastAsia="fr-FR"/>
-              </w:rPr>
-              <w:drawing>
-                <wp:inline distT="0" distB="0" distL="0" distR="0" wp14:anchorId="1B45A0DB" wp14:editId="5938C1CE">
-                  <wp:extent cx="276225" cy="276225"/>
-                  <wp:effectExtent l="0" t="0" r="9525" b="9525"/>
-                  <wp:docPr id="6" name="Image 6" descr="icono1"/>
-                  <wp:cNvGraphicFramePr>
-                    <a:graphicFrameLocks xmlns:a="http://schemas.openxmlformats.org/drawingml/2006/main" noChangeAspect="1"/>
-                  </wp:cNvGraphicFramePr>
-                  <a:graphic xmlns:a="http://schemas.openxmlformats.org/drawingml/2006/main">
-                    <a:graphicData uri="http://schemas.openxmlformats.org/drawingml/2006/picture">
-                      <pic:pic xmlns:pic="http://schemas.openxmlformats.org/drawingml/2006/picture">
-                        <pic:nvPicPr>
-                          <pic:cNvPr id="0" name="Picture 3" descr="icono1"/>
                           <pic:cNvPicPr>
                             <a:picLocks noChangeAspect="1" noChangeArrowheads="1"/>
                           </pic:cNvPicPr>
@@ -4452,6 +4365,123 @@
           </w:tcPr>
           <w:p>
             <w:r>
+              <w:rPr>
+                <w:b/>
+                <w:bCs/>
+              </w:rPr>
+              <w:t>Risque</w:t>
+            </w:r>
+            <w:r>
+              <w:t xml:space="preserve"> face à un paramétrage ou à une action spécifique</w:t>
+            </w:r>
+          </w:p>
+        </w:tc>
+      </w:tr>
+      <w:tr>
+        <w:trPr>
+          <w:jc w:val="center"/>
+        </w:trPr>
+        <w:tc>
+          <w:tcPr>
+            <w:tcW w:w="755" w:type="dxa"/>
+            <w:tcBorders>
+              <w:top w:val="nil"/>
+              <w:left w:val="single" w:sz="8" w:space="0" w:color="999999"/>
+              <w:bottom w:val="single" w:sz="8" w:space="0" w:color="999999"/>
+              <w:right w:val="single" w:sz="8" w:space="0" w:color="999999"/>
+            </w:tcBorders>
+            <w:tcMar>
+              <w:top w:w="0" w:type="dxa"/>
+              <w:left w:w="70" w:type="dxa"/>
+              <w:bottom w:w="0" w:type="dxa"/>
+              <w:right w:w="70" w:type="dxa"/>
+            </w:tcMar>
+            <w:vAlign w:val="center"/>
+          </w:tcPr>
+          <w:p>
+            <w:pPr>
+              <w:snapToGrid w:val="0"/>
+              <w:spacing w:before="60" w:after="60"/>
+              <w:jc w:val="center"/>
+              <w:rPr>
+                <w:rFonts w:cs="Arial"/>
+              </w:rPr>
+            </w:pPr>
+            <w:r>
+              <w:rPr>
+                <w:noProof/>
+                <w:lang w:eastAsia="fr-FR"/>
+              </w:rPr>
+              <w:drawing>
+                <wp:inline distT="0" distB="0" distL="0" distR="0" wp14:anchorId="1B45A0DB" wp14:editId="5938C1CE">
+                  <wp:extent cx="276225" cy="276225"/>
+                  <wp:effectExtent l="0" t="0" r="9525" b="9525"/>
+                  <wp:docPr id="6" name="Image 6" descr="icono1"/>
+                  <wp:cNvGraphicFramePr>
+                    <a:graphicFrameLocks xmlns:a="http://schemas.openxmlformats.org/drawingml/2006/main" noChangeAspect="1"/>
+                  </wp:cNvGraphicFramePr>
+                  <a:graphic xmlns:a="http://schemas.openxmlformats.org/drawingml/2006/main">
+                    <a:graphicData uri="http://schemas.openxmlformats.org/drawingml/2006/picture">
+                      <pic:pic xmlns:pic="http://schemas.openxmlformats.org/drawingml/2006/picture">
+                        <pic:nvPicPr>
+                          <pic:cNvPr id="0" name="Picture 3" descr="icono1"/>
+                          <pic:cNvPicPr>
+                            <a:picLocks noChangeAspect="1" noChangeArrowheads="1"/>
+                          </pic:cNvPicPr>
+                        </pic:nvPicPr>
+                        <pic:blipFill>
+                          <a:blip r:embed="rId11">
+                            <a:extLst>
+                              <a:ext uri="{28A0092B-C50C-407E-A947-70E740481C1C}">
+                                <a14:useLocalDpi xmlns:a14="http://schemas.microsoft.com/office/drawing/2010/main" val="0"/>
+                              </a:ext>
+                            </a:extLst>
+                          </a:blip>
+                          <a:srcRect/>
+                          <a:stretch>
+                            <a:fillRect/>
+                          </a:stretch>
+                        </pic:blipFill>
+                        <pic:spPr bwMode="auto">
+                          <a:xfrm>
+                            <a:off x="0" y="0"/>
+                            <a:ext cx="276225" cy="276225"/>
+                          </a:xfrm>
+                          <a:prstGeom prst="rect">
+                            <a:avLst/>
+                          </a:prstGeom>
+                          <a:noFill/>
+                          <a:ln>
+                            <a:noFill/>
+                          </a:ln>
+                        </pic:spPr>
+                      </pic:pic>
+                    </a:graphicData>
+                  </a:graphic>
+                </wp:inline>
+              </w:drawing>
+            </w:r>
+          </w:p>
+        </w:tc>
+        <w:tc>
+          <w:tcPr>
+            <w:tcW w:w="7534" w:type="dxa"/>
+            <w:tcBorders>
+              <w:top w:val="nil"/>
+              <w:left w:val="nil"/>
+              <w:bottom w:val="single" w:sz="8" w:space="0" w:color="999999"/>
+              <w:right w:val="single" w:sz="8" w:space="0" w:color="999999"/>
+            </w:tcBorders>
+            <w:tcMar>
+              <w:top w:w="0" w:type="dxa"/>
+              <w:left w:w="70" w:type="dxa"/>
+              <w:bottom w:w="0" w:type="dxa"/>
+              <w:right w:w="70" w:type="dxa"/>
+            </w:tcMar>
+            <w:vAlign w:val="center"/>
+          </w:tcPr>
+          <w:p>
+            <w:r>
               <w:t>Action à éviter</w:t>
             </w:r>
           </w:p>
@@ -4510,7 +4540,7 @@
                           </pic:cNvPicPr>
                         </pic:nvPicPr>
                         <pic:blipFill>
-                          <a:blip r:embed="rId11">
+                          <a:blip r:embed="rId12">
                             <a:extLst>
                               <a:ext uri="{28A0092B-C50C-407E-A947-70E740481C1C}">
                                 <a14:useLocalDpi xmlns:a14="http://schemas.microsoft.com/office/drawing/2010/main" val="0"/>
@@ -4618,7 +4648,7 @@
                           </pic:cNvPicPr>
                         </pic:nvPicPr>
                         <pic:blipFill>
-                          <a:blip r:embed="rId12">
+                          <a:blip r:embed="rId13">
                             <a:extLst>
                               <a:ext uri="{28A0092B-C50C-407E-A947-70E740481C1C}">
                                 <a14:useLocalDpi xmlns:a14="http://schemas.microsoft.com/office/drawing/2010/main" val="0"/>
@@ -4724,7 +4754,7 @@
                           </pic:cNvPicPr>
                         </pic:nvPicPr>
                         <pic:blipFill>
-                          <a:blip r:embed="rId13">
+                          <a:blip r:embed="rId14">
                             <a:extLst>
                               <a:ext uri="{28A0092B-C50C-407E-A947-70E740481C1C}">
                                 <a14:useLocalDpi xmlns:a14="http://schemas.microsoft.com/office/drawing/2010/main" val="0"/>
@@ -4830,7 +4860,7 @@
                           </pic:cNvPicPr>
                         </pic:nvPicPr>
                         <pic:blipFill>
-                          <a:blip r:embed="rId14">
+                          <a:blip r:embed="rId15">
                             <a:extLst>
                               <a:ext uri="{28A0092B-C50C-407E-A947-70E740481C1C}">
                                 <a14:useLocalDpi xmlns:a14="http://schemas.microsoft.com/office/drawing/2010/main" val="0"/>
@@ -6792,6 +6822,7 @@
                                   <w:szCs w:val="16"/>
                                 </w:rPr>
                               </w:pPr>
+                              <w:proofErr w:type="spellStart"/>
                               <w:r>
                                 <w:rPr>
                                   <w:sz w:val="16"/>
@@ -6799,6 +6830,7 @@
                                 </w:rPr>
                                 <w:t>WebDAV</w:t>
                               </w:r>
+                              <w:proofErr w:type="spellEnd"/>
                             </w:p>
                           </w:txbxContent>
                         </wps:txbx>
@@ -7022,6 +7054,7 @@
                                   <w:szCs w:val="16"/>
                                 </w:rPr>
                               </w:pPr>
+                              <w:proofErr w:type="spellStart"/>
                               <w:r>
                                 <w:rPr>
                                   <w:sz w:val="16"/>
@@ -7029,6 +7062,7 @@
                                 </w:rPr>
                                 <w:t>WCF_MSWord</w:t>
                               </w:r>
+                              <w:proofErr w:type="spellEnd"/>
                             </w:p>
                           </w:txbxContent>
                         </wps:txbx>
@@ -7211,8 +7245,17 @@
                                   <w:sz w:val="16"/>
                                   <w:szCs w:val="16"/>
                                 </w:rPr>
-                                <w:t>ASP.NET webapp</w:t>
+                                <w:t xml:space="preserve">ASP.NET </w:t>
                               </w:r>
+                              <w:proofErr w:type="spellStart"/>
+                              <w:r>
+                                <w:rPr>
+                                  <w:sz w:val="16"/>
+                                  <w:szCs w:val="16"/>
+                                </w:rPr>
+                                <w:t>webapp</w:t>
+                              </w:r>
+                              <w:proofErr w:type="spellEnd"/>
                             </w:p>
                           </w:txbxContent>
                         </wps:txbx>
@@ -7887,6 +7930,7 @@
                                   <w:szCs w:val="16"/>
                                 </w:rPr>
                               </w:pPr>
+                              <w:proofErr w:type="spellStart"/>
                               <w:r>
                                 <w:rPr>
                                   <w:sz w:val="16"/>
@@ -7910,6 +7954,7 @@
                                 </w:rPr>
                                 <w:t>File</w:t>
                               </w:r>
+                              <w:proofErr w:type="spellEnd"/>
                             </w:p>
                             <w:p>
                               <w:pPr>
@@ -8240,7 +8285,7 @@
                           </pic:cNvPicPr>
                         </pic:nvPicPr>
                         <pic:blipFill>
-                          <a:blip r:embed="rId15" cstate="print">
+                          <a:blip r:embed="rId16" cstate="print">
                             <a:extLst>
                               <a:ext uri="{28A0092B-C50C-407E-A947-70E740481C1C}">
                                 <a14:useLocalDpi xmlns:a14="http://schemas.microsoft.com/office/drawing/2010/main" val="0"/>
@@ -8321,7 +8366,7 @@
               </wp:inline>
             </w:drawing>
           </mc:Choice>
-          <mc:Fallback>
+          <mc:Fallback xmlns:w15="http://schemas.microsoft.com/office/word/2012/wordml" xmlns:mv="urn:schemas-microsoft-com:mac:vml" xmlns:mo="http://schemas.microsoft.com/office/mac/office/2008/main">
             <w:pict>
               <v:group id="Zone de dessin 58" o:spid="_x0000_s1026" editas="canvas" style="width:450pt;height:324pt;mso-position-horizontal-relative:char;mso-position-vertical-relative:line" coordsize="57150,41148" o:gfxdata="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">
                 <v:shapetype id="_x0000_t75" coordsize="21600,21600" o:spt="75" o:preferrelative="t" path="m@4@5l@4@11@9@11@9@5xe" filled="f" stroked="f">
@@ -9282,8 +9327,6 @@
               </w:rPr>
               <w:t>MySQL 5.7</w:t>
             </w:r>
-            <w:bookmarkStart w:id="27" w:name="_GoBack"/>
-            <w:bookmarkEnd w:id="27"/>
           </w:p>
         </w:tc>
       </w:tr>
@@ -9354,8 +9397,10 @@
                 <w:iCs/>
                 <w:noProof/>
               </w:rPr>
-              <w:t>N/A</w:t>
-            </w:r>
+              <w:t>GEORJON</w:t>
+            </w:r>
+            <w:bookmarkStart w:id="27" w:name="_GoBack"/>
+            <w:bookmarkEnd w:id="27"/>
           </w:p>
         </w:tc>
         <w:tc>
@@ -9868,6 +9913,7 @@
                 <w:szCs w:val="16"/>
               </w:rPr>
             </w:pPr>
+            <w:proofErr w:type="spellStart"/>
             <w:r>
               <w:rPr>
                 <w:rFonts w:ascii="Verdana" w:hAnsi="Verdana"/>
@@ -9876,6 +9922,7 @@
               </w:rPr>
               <w:t>Tomcat</w:t>
             </w:r>
+            <w:proofErr w:type="spellEnd"/>
           </w:p>
         </w:tc>
         <w:tc>
@@ -9939,6 +9986,7 @@
                 <w:szCs w:val="16"/>
               </w:rPr>
             </w:pPr>
+            <w:proofErr w:type="spellStart"/>
             <w:r>
               <w:rPr>
                 <w:rFonts w:ascii="Verdana" w:hAnsi="Verdana"/>
@@ -9947,6 +9995,7 @@
               </w:rPr>
               <w:t>Tomcat</w:t>
             </w:r>
+            <w:proofErr w:type="spellEnd"/>
           </w:p>
         </w:tc>
         <w:tc>
@@ -10033,6 +10082,7 @@
                 <w:szCs w:val="16"/>
               </w:rPr>
             </w:pPr>
+            <w:proofErr w:type="spellStart"/>
             <w:r>
               <w:rPr>
                 <w:rFonts w:ascii="Verdana" w:hAnsi="Verdana"/>
@@ -10041,6 +10091,7 @@
               </w:rPr>
               <w:t>Tomcat</w:t>
             </w:r>
+            <w:proofErr w:type="spellEnd"/>
           </w:p>
         </w:tc>
         <w:tc>
@@ -10127,6 +10178,7 @@
                 <w:szCs w:val="16"/>
               </w:rPr>
             </w:pPr>
+            <w:proofErr w:type="spellStart"/>
             <w:r>
               <w:rPr>
                 <w:rFonts w:ascii="Verdana" w:hAnsi="Verdana"/>
@@ -10135,6 +10187,7 @@
               </w:rPr>
               <w:t>Tomcat</w:t>
             </w:r>
+            <w:proofErr w:type="spellEnd"/>
           </w:p>
         </w:tc>
         <w:tc>
@@ -10179,8 +10232,18 @@
                 <w:sz w:val="16"/>
                 <w:szCs w:val="16"/>
               </w:rPr>
-              <w:t>Intranet / WebService</w:t>
-            </w:r>
+              <w:t xml:space="preserve">Intranet / </w:t>
+            </w:r>
+            <w:proofErr w:type="spellStart"/>
+            <w:r>
+              <w:rPr>
+                <w:rFonts w:ascii="Verdana" w:hAnsi="Verdana"/>
+                <w:sz w:val="16"/>
+                <w:szCs w:val="16"/>
+              </w:rPr>
+              <w:t>WebService</w:t>
+            </w:r>
+            <w:proofErr w:type="spellEnd"/>
           </w:p>
         </w:tc>
         <w:tc>
@@ -10215,6 +10278,7 @@
                 <w:szCs w:val="16"/>
               </w:rPr>
             </w:pPr>
+            <w:proofErr w:type="spellStart"/>
             <w:r>
               <w:rPr>
                 <w:rFonts w:ascii="Verdana" w:hAnsi="Verdana"/>
@@ -10223,6 +10287,7 @@
               </w:rPr>
               <w:t>Tomcat</w:t>
             </w:r>
+            <w:proofErr w:type="spellEnd"/>
           </w:p>
         </w:tc>
         <w:tc>
@@ -10271,7 +10336,35 @@
                 <w:sz w:val="16"/>
                 <w:szCs w:val="16"/>
               </w:rPr>
-              <w:t>Intranet / Import,Export CSV</w:t>
+              <w:t xml:space="preserve">Intranet / </w:t>
+            </w:r>
+            <w:proofErr w:type="spellStart"/>
+            <w:r>
+              <w:rPr>
+                <w:rFonts w:ascii="Verdana" w:hAnsi="Verdana"/>
+                <w:sz w:val="16"/>
+                <w:szCs w:val="16"/>
+              </w:rPr>
+              <w:t>Import</w:t>
+            </w:r>
+            <w:proofErr w:type="gramStart"/>
+            <w:r>
+              <w:rPr>
+                <w:rFonts w:ascii="Verdana" w:hAnsi="Verdana"/>
+                <w:sz w:val="16"/>
+                <w:szCs w:val="16"/>
+              </w:rPr>
+              <w:t>,Export</w:t>
+            </w:r>
+            <w:proofErr w:type="spellEnd"/>
+            <w:proofErr w:type="gramEnd"/>
+            <w:r>
+              <w:rPr>
+                <w:rFonts w:ascii="Verdana" w:hAnsi="Verdana"/>
+                <w:sz w:val="16"/>
+                <w:szCs w:val="16"/>
+              </w:rPr>
+              <w:t xml:space="preserve"> CSV</w:t>
             </w:r>
           </w:p>
         </w:tc>
@@ -10322,8 +10415,13 @@
       <w:bookmarkStart w:id="30" w:name="_Toc203881317"/>
       <w:bookmarkStart w:id="31" w:name="_Toc303263306"/>
       <w:bookmarkStart w:id="32" w:name="_Toc499892748"/>
+      <w:proofErr w:type="spellStart"/>
       <w:r>
-        <w:t>Batchs / I</w:t>
+        <w:t>Batchs</w:t>
+      </w:r>
+      <w:proofErr w:type="spellEnd"/>
+      <w:r>
+        <w:t xml:space="preserve"> / I</w:t>
       </w:r>
       <w:bookmarkEnd w:id="30"/>
       <w:r>
@@ -10825,7 +10923,15 @@
       </w:r>
       <w:r>
         <w:tab/>
-        <w:t>Basée sur MS Access (VB+Rapports)</w:t>
+        <w:t>Basée sur MS Access (</w:t>
+      </w:r>
+      <w:proofErr w:type="spellStart"/>
+      <w:r>
+        <w:t>VB+Rapports</w:t>
+      </w:r>
+      <w:proofErr w:type="spellEnd"/>
+      <w:r>
+        <w:t>)</w:t>
       </w:r>
     </w:p>
     <w:p>
@@ -10838,7 +10944,15 @@
       </w:r>
       <w:r>
         <w:tab/>
-        <w:t>Basée sur SQL Server, front-office développé en .NET 1.1</w:t>
+        <w:t xml:space="preserve">Basée sur SQL Server, </w:t>
+      </w:r>
+      <w:proofErr w:type="spellStart"/>
+      <w:r>
+        <w:t>front-office</w:t>
+      </w:r>
+      <w:proofErr w:type="spellEnd"/>
+      <w:r>
+        <w:t xml:space="preserve"> développé en .NET 1.1</w:t>
       </w:r>
     </w:p>
     <w:p>
@@ -11052,10 +11166,15 @@
       <w:bookmarkStart w:id="70" w:name="_Toc303263322"/>
       <w:bookmarkStart w:id="71" w:name="_Toc499892764"/>
       <w:r>
-        <w:t>Mécanismes d’accreditation</w:t>
+        <w:t>Mécanismes d’</w:t>
+      </w:r>
+      <w:proofErr w:type="spellStart"/>
+      <w:r>
+        <w:t>accreditation</w:t>
       </w:r>
       <w:bookmarkEnd w:id="70"/>
       <w:bookmarkEnd w:id="71"/>
+      <w:proofErr w:type="spellEnd"/>
     </w:p>
     <w:p>
       <w:pPr>
@@ -11488,10 +11607,15 @@
       </w:r>
       <w:bookmarkEnd w:id="90"/>
       <w:r>
-        <w:t xml:space="preserve"> preconisé</w:t>
+        <w:t xml:space="preserve"> </w:t>
+      </w:r>
+      <w:proofErr w:type="spellStart"/>
+      <w:r>
+        <w:t>preconisé</w:t>
       </w:r>
       <w:bookmarkEnd w:id="91"/>
       <w:bookmarkEnd w:id="92"/>
+      <w:proofErr w:type="spellEnd"/>
     </w:p>
     <w:p>
       <w:pPr>
@@ -11605,8 +11729,13 @@
     <w:p/>
     <w:p>
       <w:r>
-        <w:t>Fin du docum</w:t>
+        <w:t xml:space="preserve">Fin du </w:t>
       </w:r>
+      <w:proofErr w:type="spellStart"/>
+      <w:r>
+        <w:t>docum</w:t>
+      </w:r>
+      <w:proofErr w:type="spellEnd"/>
     </w:p>
     <w:sectPr>
       <w:headerReference w:type="default" r:id="rId18"/>
@@ -11620,7 +11749,7 @@
 </file>
 
 <file path=word/endnotes.xml><?xml version="1.0" encoding="utf-8"?>
-<w:endnotes xmlns:wpc="http://schemas.microsoft.com/office/word/2010/wordprocessingCanvas" xmlns:mo="http://schemas.microsoft.com/office/mac/office/2008/main" xmlns:mc="http://schemas.openxmlformats.org/markup-compatibility/2006" xmlns:mv="urn:schemas-microsoft-com:mac:vml" xmlns:o="urn:schemas-microsoft-com:office:office" xmlns:r="http://schemas.openxmlformats.org/officeDocument/2006/relationships" xmlns:m="http://schemas.openxmlformats.org/officeDocument/2006/math" xmlns:v="urn:schemas-microsoft-com:vml" xmlns:wp14="http://schemas.microsoft.com/office/word/2010/wordprocessingDrawing" xmlns:wp="http://schemas.openxmlformats.org/drawingml/2006/wordprocessingDrawing" xmlns:w10="urn:schemas-microsoft-com:office:word" xmlns:w="http://schemas.openxmlformats.org/wordprocessingml/2006/main" xmlns:w14="http://schemas.microsoft.com/office/word/2010/wordml" xmlns:w15="http://schemas.microsoft.com/office/word/2012/wordml" xmlns:wpg="http://schemas.microsoft.com/office/word/2010/wordprocessingGroup" xmlns:wpi="http://schemas.microsoft.com/office/word/2010/wordprocessingInk" xmlns:wne="http://schemas.microsoft.com/office/word/2006/wordml" xmlns:wps="http://schemas.microsoft.com/office/word/2010/wordprocessingShape" mc:Ignorable="w14 w15 wp14">
+<w:endnotes xmlns:wpc="http://schemas.microsoft.com/office/word/2010/wordprocessingCanvas" xmlns:mc="http://schemas.openxmlformats.org/markup-compatibility/2006" xmlns:o="urn:schemas-microsoft-com:office:office" xmlns:r="http://schemas.openxmlformats.org/officeDocument/2006/relationships" xmlns:m="http://schemas.openxmlformats.org/officeDocument/2006/math" xmlns:v="urn:schemas-microsoft-com:vml" xmlns:wp14="http://schemas.microsoft.com/office/word/2010/wordprocessingDrawing" xmlns:wp="http://schemas.openxmlformats.org/drawingml/2006/wordprocessingDrawing" xmlns:w10="urn:schemas-microsoft-com:office:word" xmlns:w="http://schemas.openxmlformats.org/wordprocessingml/2006/main" xmlns:w14="http://schemas.microsoft.com/office/word/2010/wordml" xmlns:wpg="http://schemas.microsoft.com/office/word/2010/wordprocessingGroup" xmlns:wpi="http://schemas.microsoft.com/office/word/2010/wordprocessingInk" xmlns:wne="http://schemas.microsoft.com/office/word/2006/wordml" xmlns:wps="http://schemas.microsoft.com/office/word/2010/wordprocessingShape" mc:Ignorable="w14 wp14">
   <w:endnote w:type="separator" w:id="-1">
     <w:p>
       <w:pPr>
@@ -11645,7 +11774,7 @@
 </file>
 
 <file path=word/footnotes.xml><?xml version="1.0" encoding="utf-8"?>
-<w:footnotes xmlns:wpc="http://schemas.microsoft.com/office/word/2010/wordprocessingCanvas" xmlns:mo="http://schemas.microsoft.com/office/mac/office/2008/main" xmlns:mc="http://schemas.openxmlformats.org/markup-compatibility/2006" xmlns:mv="urn:schemas-microsoft-com:mac:vml" xmlns:o="urn:schemas-microsoft-com:office:office" xmlns:r="http://schemas.openxmlformats.org/officeDocument/2006/relationships" xmlns:m="http://schemas.openxmlformats.org/officeDocument/2006/math" xmlns:v="urn:schemas-microsoft-com:vml" xmlns:wp14="http://schemas.microsoft.com/office/word/2010/wordprocessingDrawing" xmlns:wp="http://schemas.openxmlformats.org/drawingml/2006/wordprocessingDrawing" xmlns:w10="urn:schemas-microsoft-com:office:word" xmlns:w="http://schemas.openxmlformats.org/wordprocessingml/2006/main" xmlns:w14="http://schemas.microsoft.com/office/word/2010/wordml" xmlns:w15="http://schemas.microsoft.com/office/word/2012/wordml" xmlns:wpg="http://schemas.microsoft.com/office/word/2010/wordprocessingGroup" xmlns:wpi="http://schemas.microsoft.com/office/word/2010/wordprocessingInk" xmlns:wne="http://schemas.microsoft.com/office/word/2006/wordml" xmlns:wps="http://schemas.microsoft.com/office/word/2010/wordprocessingShape" mc:Ignorable="w14 w15 wp14">
+<w:footnotes xmlns:wpc="http://schemas.microsoft.com/office/word/2010/wordprocessingCanvas" xmlns:mc="http://schemas.openxmlformats.org/markup-compatibility/2006" xmlns:o="urn:schemas-microsoft-com:office:office" xmlns:r="http://schemas.openxmlformats.org/officeDocument/2006/relationships" xmlns:m="http://schemas.openxmlformats.org/officeDocument/2006/math" xmlns:v="urn:schemas-microsoft-com:vml" xmlns:wp14="http://schemas.microsoft.com/office/word/2010/wordprocessingDrawing" xmlns:wp="http://schemas.openxmlformats.org/drawingml/2006/wordprocessingDrawing" xmlns:w10="urn:schemas-microsoft-com:office:word" xmlns:w="http://schemas.openxmlformats.org/wordprocessingml/2006/main" xmlns:w14="http://schemas.microsoft.com/office/word/2010/wordml" xmlns:wpg="http://schemas.microsoft.com/office/word/2010/wordprocessingGroup" xmlns:wpi="http://schemas.microsoft.com/office/word/2010/wordprocessingInk" xmlns:wne="http://schemas.microsoft.com/office/word/2006/wordml" xmlns:wps="http://schemas.microsoft.com/office/word/2010/wordprocessingShape" mc:Ignorable="w14 wp14">
   <w:footnote w:type="separator" w:id="-1">
     <w:p>
       <w:pPr>
@@ -11670,7 +11799,7 @@
 </file>
 
 <file path=word/header1.xml><?xml version="1.0" encoding="utf-8"?>
-<w:hdr xmlns:wpc="http://schemas.microsoft.com/office/word/2010/wordprocessingCanvas" xmlns:mo="http://schemas.microsoft.com/office/mac/office/2008/main" xmlns:mc="http://schemas.openxmlformats.org/markup-compatibility/2006" xmlns:mv="urn:schemas-microsoft-com:mac:vml" xmlns:o="urn:schemas-microsoft-com:office:office" xmlns:r="http://schemas.openxmlformats.org/officeDocument/2006/relationships" xmlns:m="http://schemas.openxmlformats.org/officeDocument/2006/math" xmlns:v="urn:schemas-microsoft-com:vml" xmlns:wp14="http://schemas.microsoft.com/office/word/2010/wordprocessingDrawing" xmlns:wp="http://schemas.openxmlformats.org/drawingml/2006/wordprocessingDrawing" xmlns:w10="urn:schemas-microsoft-com:office:word" xmlns:w="http://schemas.openxmlformats.org/wordprocessingml/2006/main" xmlns:w14="http://schemas.microsoft.com/office/word/2010/wordml" xmlns:w15="http://schemas.microsoft.com/office/word/2012/wordml" xmlns:wpg="http://schemas.microsoft.com/office/word/2010/wordprocessingGroup" xmlns:wpi="http://schemas.microsoft.com/office/word/2010/wordprocessingInk" xmlns:wne="http://schemas.microsoft.com/office/word/2006/wordml" xmlns:wps="http://schemas.microsoft.com/office/word/2010/wordprocessingShape" mc:Ignorable="w14 w15 wp14">
+<w:hdr xmlns:wpc="http://schemas.microsoft.com/office/word/2010/wordprocessingCanvas" xmlns:mc="http://schemas.openxmlformats.org/markup-compatibility/2006" xmlns:o="urn:schemas-microsoft-com:office:office" xmlns:r="http://schemas.openxmlformats.org/officeDocument/2006/relationships" xmlns:m="http://schemas.openxmlformats.org/officeDocument/2006/math" xmlns:v="urn:schemas-microsoft-com:vml" xmlns:wp14="http://schemas.microsoft.com/office/word/2010/wordprocessingDrawing" xmlns:wp="http://schemas.openxmlformats.org/drawingml/2006/wordprocessingDrawing" xmlns:w10="urn:schemas-microsoft-com:office:word" xmlns:w="http://schemas.openxmlformats.org/wordprocessingml/2006/main" xmlns:w14="http://schemas.microsoft.com/office/word/2010/wordml" xmlns:wpg="http://schemas.microsoft.com/office/word/2010/wordprocessingGroup" xmlns:wpi="http://schemas.microsoft.com/office/word/2010/wordprocessingInk" xmlns:wne="http://schemas.microsoft.com/office/word/2006/wordml" xmlns:wps="http://schemas.microsoft.com/office/word/2010/wordprocessingShape" mc:Ignorable="w14 wp14">
   <w:tbl>
     <w:tblPr>
       <w:tblStyle w:val="Grilledutableau"/>
@@ -11756,8 +11885,17 @@
               <w:rFonts w:asciiTheme="majorHAnsi" w:eastAsiaTheme="majorEastAsia" w:hAnsiTheme="majorHAnsi" w:cstheme="majorBidi"/>
               <w:sz w:val="20"/>
             </w:rPr>
-            <w:t>CDC gestion Trésorerie Rock’HEI</w:t>
+            <w:t xml:space="preserve">CDC gestion Trésorerie </w:t>
           </w:r>
+          <w:proofErr w:type="spellStart"/>
+          <w:r>
+            <w:rPr>
+              <w:rFonts w:asciiTheme="majorHAnsi" w:eastAsiaTheme="majorEastAsia" w:hAnsiTheme="majorHAnsi" w:cstheme="majorBidi"/>
+              <w:sz w:val="20"/>
+            </w:rPr>
+            <w:t>Rock’HEI</w:t>
+          </w:r>
+          <w:proofErr w:type="spellEnd"/>
         </w:p>
       </w:tc>
       <w:tc>
@@ -11849,6 +11987,7 @@
             </w:rPr>
             <w:t xml:space="preserve">Projet ITI 4 : </w:t>
           </w:r>
+          <w:proofErr w:type="spellStart"/>
           <w:r>
             <w:rPr>
               <w:rFonts w:asciiTheme="majorHAnsi" w:eastAsiaTheme="majorEastAsia" w:hAnsiTheme="majorHAnsi" w:cstheme="majorBidi"/>
@@ -11856,6 +11995,7 @@
             </w:rPr>
             <w:t>TrésoRock</w:t>
           </w:r>
+          <w:proofErr w:type="spellEnd"/>
         </w:p>
       </w:tc>
     </w:tr>
@@ -11939,7 +12079,7 @@
 </file>
 
 <file path=word/numbering.xml><?xml version="1.0" encoding="utf-8"?>
-<w:numbering xmlns:wpc="http://schemas.microsoft.com/office/word/2010/wordprocessingCanvas" xmlns:mo="http://schemas.microsoft.com/office/mac/office/2008/main" xmlns:mc="http://schemas.openxmlformats.org/markup-compatibility/2006" xmlns:mv="urn:schemas-microsoft-com:mac:vml" xmlns:o="urn:schemas-microsoft-com:office:office" xmlns:r="http://schemas.openxmlformats.org/officeDocument/2006/relationships" xmlns:m="http://schemas.openxmlformats.org/officeDocument/2006/math" xmlns:v="urn:schemas-microsoft-com:vml" xmlns:wp14="http://schemas.microsoft.com/office/word/2010/wordprocessingDrawing" xmlns:wp="http://schemas.openxmlformats.org/drawingml/2006/wordprocessingDrawing" xmlns:w10="urn:schemas-microsoft-com:office:word" xmlns:w="http://schemas.openxmlformats.org/wordprocessingml/2006/main" xmlns:w14="http://schemas.microsoft.com/office/word/2010/wordml" xmlns:w15="http://schemas.microsoft.com/office/word/2012/wordml" xmlns:wpg="http://schemas.microsoft.com/office/word/2010/wordprocessingGroup" xmlns:wpi="http://schemas.microsoft.com/office/word/2010/wordprocessingInk" xmlns:wne="http://schemas.microsoft.com/office/word/2006/wordml" xmlns:wps="http://schemas.microsoft.com/office/word/2010/wordprocessingShape" mc:Ignorable="w14 w15 wp14">
+<w:numbering xmlns:wpc="http://schemas.microsoft.com/office/word/2010/wordprocessingCanvas" xmlns:mc="http://schemas.openxmlformats.org/markup-compatibility/2006" xmlns:o="urn:schemas-microsoft-com:office:office" xmlns:r="http://schemas.openxmlformats.org/officeDocument/2006/relationships" xmlns:m="http://schemas.openxmlformats.org/officeDocument/2006/math" xmlns:v="urn:schemas-microsoft-com:vml" xmlns:wp14="http://schemas.microsoft.com/office/word/2010/wordprocessingDrawing" xmlns:wp="http://schemas.openxmlformats.org/drawingml/2006/wordprocessingDrawing" xmlns:w10="urn:schemas-microsoft-com:office:word" xmlns:w="http://schemas.openxmlformats.org/wordprocessingml/2006/main" xmlns:w14="http://schemas.microsoft.com/office/word/2010/wordml" xmlns:wpg="http://schemas.microsoft.com/office/word/2010/wordprocessingGroup" xmlns:wpi="http://schemas.microsoft.com/office/word/2010/wordprocessingInk" xmlns:wne="http://schemas.microsoft.com/office/word/2006/wordml" xmlns:wps="http://schemas.microsoft.com/office/word/2010/wordprocessingShape" mc:Ignorable="w14 wp14">
   <w:abstractNum w:abstractNumId="0">
     <w:nsid w:val="FFFFFFFB"/>
     <w:multiLevelType w:val="multilevel"/>
@@ -12305,7 +12445,7 @@
 </file>
 
 <file path=word/styles.xml><?xml version="1.0" encoding="utf-8"?>
-<w:styles xmlns:mc="http://schemas.openxmlformats.org/markup-compatibility/2006" xmlns:r="http://schemas.openxmlformats.org/officeDocument/2006/relationships" xmlns:w="http://schemas.openxmlformats.org/wordprocessingml/2006/main" xmlns:w14="http://schemas.microsoft.com/office/word/2010/wordml" xmlns:w15="http://schemas.microsoft.com/office/word/2012/wordml" mc:Ignorable="w14 w15">
+<w:styles xmlns:mc="http://schemas.openxmlformats.org/markup-compatibility/2006" xmlns:r="http://schemas.openxmlformats.org/officeDocument/2006/relationships" xmlns:w="http://schemas.openxmlformats.org/wordprocessingml/2006/main" xmlns:w14="http://schemas.microsoft.com/office/word/2010/wordml" mc:Ignorable="w14">
   <w:docDefaults>
     <w:rPrDefault>
       <w:rPr>
@@ -12321,389 +12461,144 @@
       </w:pPr>
     </w:pPrDefault>
   </w:docDefaults>
-  <w:latentStyles w:defLockedState="0" w:defUIPriority="99" w:defSemiHidden="0" w:defUnhideWhenUsed="0" w:defQFormat="0" w:count="382">
-    <w:lsdException w:name="Normal" w:uiPriority="0" w:qFormat="1"/>
-    <w:lsdException w:name="heading 1" w:uiPriority="0" w:qFormat="1"/>
-    <w:lsdException w:name="heading 2" w:semiHidden="1" w:uiPriority="0" w:unhideWhenUsed="1" w:qFormat="1"/>
-    <w:lsdException w:name="heading 3" w:semiHidden="1" w:uiPriority="0" w:unhideWhenUsed="1" w:qFormat="1"/>
-    <w:lsdException w:name="heading 4" w:semiHidden="1" w:uiPriority="0" w:unhideWhenUsed="1" w:qFormat="1"/>
-    <w:lsdException w:name="heading 5" w:semiHidden="1" w:uiPriority="9" w:unhideWhenUsed="1" w:qFormat="1"/>
-    <w:lsdException w:name="heading 6" w:semiHidden="1" w:uiPriority="9" w:unhideWhenUsed="1" w:qFormat="1"/>
-    <w:lsdException w:name="heading 7" w:semiHidden="1" w:uiPriority="9" w:unhideWhenUsed="1" w:qFormat="1"/>
-    <w:lsdException w:name="heading 8" w:semiHidden="1" w:uiPriority="9" w:unhideWhenUsed="1" w:qFormat="1"/>
-    <w:lsdException w:name="heading 9" w:semiHidden="1" w:uiPriority="9" w:unhideWhenUsed="1" w:qFormat="1"/>
-    <w:lsdException w:name="index 1" w:semiHidden="1" w:unhideWhenUsed="1"/>
-    <w:lsdException w:name="index 2" w:semiHidden="1" w:unhideWhenUsed="1"/>
-    <w:lsdException w:name="index 3" w:semiHidden="1" w:unhideWhenUsed="1"/>
-    <w:lsdException w:name="index 4" w:semiHidden="1" w:unhideWhenUsed="1"/>
-    <w:lsdException w:name="index 5" w:semiHidden="1" w:unhideWhenUsed="1"/>
-    <w:lsdException w:name="index 6" w:semiHidden="1" w:unhideWhenUsed="1"/>
-    <w:lsdException w:name="index 7" w:semiHidden="1" w:unhideWhenUsed="1"/>
-    <w:lsdException w:name="index 8" w:semiHidden="1" w:unhideWhenUsed="1"/>
-    <w:lsdException w:name="index 9" w:semiHidden="1" w:unhideWhenUsed="1"/>
-    <w:lsdException w:name="toc 1" w:semiHidden="1" w:uiPriority="39" w:unhideWhenUsed="1"/>
-    <w:lsdException w:name="toc 2" w:semiHidden="1" w:uiPriority="39" w:unhideWhenUsed="1"/>
-    <w:lsdException w:name="toc 3" w:semiHidden="1" w:uiPriority="39" w:unhideWhenUsed="1"/>
-    <w:lsdException w:name="toc 4" w:semiHidden="1" w:uiPriority="39" w:unhideWhenUsed="1"/>
-    <w:lsdException w:name="toc 5" w:semiHidden="1" w:uiPriority="39" w:unhideWhenUsed="1"/>
-    <w:lsdException w:name="toc 6" w:semiHidden="1" w:uiPriority="39" w:unhideWhenUsed="1"/>
-    <w:lsdException w:name="toc 7" w:semiHidden="1" w:uiPriority="39" w:unhideWhenUsed="1"/>
-    <w:lsdException w:name="toc 8" w:semiHidden="1" w:uiPriority="39" w:unhideWhenUsed="1"/>
-    <w:lsdException w:name="toc 9" w:semiHidden="1" w:uiPriority="39" w:unhideWhenUsed="1"/>
-    <w:lsdException w:name="Normal Indent" w:semiHidden="1" w:unhideWhenUsed="1"/>
-    <w:lsdException w:name="footnote text" w:semiHidden="1" w:unhideWhenUsed="1"/>
-    <w:lsdException w:name="annotation text" w:semiHidden="1" w:unhideWhenUsed="1"/>
-    <w:lsdException w:name="header" w:semiHidden="1" w:unhideWhenUsed="1"/>
-    <w:lsdException w:name="footer" w:semiHidden="1" w:unhideWhenUsed="1"/>
-    <w:lsdException w:name="index heading" w:semiHidden="1" w:unhideWhenUsed="1"/>
-    <w:lsdException w:name="caption" w:semiHidden="1" w:uiPriority="35" w:unhideWhenUsed="1" w:qFormat="1"/>
-    <w:lsdException w:name="table of figures" w:semiHidden="1" w:unhideWhenUsed="1"/>
-    <w:lsdException w:name="envelope address" w:semiHidden="1" w:unhideWhenUsed="1"/>
-    <w:lsdException w:name="envelope return" w:semiHidden="1" w:unhideWhenUsed="1"/>
-    <w:lsdException w:name="footnote reference" w:semiHidden="1" w:unhideWhenUsed="1"/>
-    <w:lsdException w:name="annotation reference" w:semiHidden="1" w:unhideWhenUsed="1"/>
-    <w:lsdException w:name="line number" w:semiHidden="1" w:unhideWhenUsed="1"/>
-    <w:lsdException w:name="page number" w:semiHidden="1" w:unhideWhenUsed="1"/>
-    <w:lsdException w:name="endnote reference" w:semiHidden="1" w:unhideWhenUsed="1"/>
-    <w:lsdException w:name="endnote text" w:semiHidden="1" w:unhideWhenUsed="1"/>
-    <w:lsdException w:name="table of authorities" w:semiHidden="1" w:unhideWhenUsed="1"/>
-    <w:lsdException w:name="macro" w:semiHidden="1" w:unhideWhenUsed="1"/>
-    <w:lsdException w:name="toa heading" w:semiHidden="1" w:unhideWhenUsed="1"/>
-    <w:lsdException w:name="List" w:semiHidden="1" w:unhideWhenUsed="1"/>
-    <w:lsdException w:name="List Bullet" w:semiHidden="1" w:unhideWhenUsed="1"/>
-    <w:lsdException w:name="List Number" w:semiHidden="1" w:unhideWhenUsed="1"/>
-    <w:lsdException w:name="List 2" w:semiHidden="1" w:unhideWhenUsed="1"/>
-    <w:lsdException w:name="List 3" w:semiHidden="1" w:unhideWhenUsed="1"/>
-    <w:lsdException w:name="List 4" w:semiHidden="1" w:unhideWhenUsed="1"/>
-    <w:lsdException w:name="List 5" w:semiHidden="1" w:unhideWhenUsed="1"/>
-    <w:lsdException w:name="List Bullet 2" w:semiHidden="1" w:unhideWhenUsed="1"/>
-    <w:lsdException w:name="List Bullet 3" w:semiHidden="1" w:unhideWhenUsed="1"/>
-    <w:lsdException w:name="List Bullet 4" w:semiHidden="1" w:unhideWhenUsed="1"/>
-    <w:lsdException w:name="List Bullet 5" w:semiHidden="1" w:unhideWhenUsed="1"/>
-    <w:lsdException w:name="List Number 2" w:semiHidden="1" w:unhideWhenUsed="1"/>
-    <w:lsdException w:name="List Number 3" w:semiHidden="1" w:unhideWhenUsed="1"/>
-    <w:lsdException w:name="List Number 4" w:semiHidden="1" w:unhideWhenUsed="1"/>
-    <w:lsdException w:name="List Number 5" w:semiHidden="1" w:unhideWhenUsed="1"/>
-    <w:lsdException w:name="Title" w:uiPriority="0" w:qFormat="1"/>
-    <w:lsdException w:name="Closing" w:semiHidden="1" w:unhideWhenUsed="1"/>
-    <w:lsdException w:name="Signature" w:semiHidden="1" w:unhideWhenUsed="1"/>
-    <w:lsdException w:name="Default Paragraph Font" w:semiHidden="1" w:uiPriority="1" w:unhideWhenUsed="1"/>
-    <w:lsdException w:name="Body Text" w:semiHidden="1" w:unhideWhenUsed="1"/>
-    <w:lsdException w:name="Body Text Indent" w:semiHidden="1" w:unhideWhenUsed="1"/>
-    <w:lsdException w:name="List Continue" w:semiHidden="1" w:unhideWhenUsed="1"/>
-    <w:lsdException w:name="List Continue 2" w:semiHidden="1" w:unhideWhenUsed="1"/>
-    <w:lsdException w:name="List Continue 3" w:semiHidden="1" w:unhideWhenUsed="1"/>
-    <w:lsdException w:name="List Continue 4" w:semiHidden="1" w:unhideWhenUsed="1"/>
-    <w:lsdException w:name="List Continue 5" w:semiHidden="1" w:unhideWhenUsed="1"/>
-    <w:lsdException w:name="Message Header" w:semiHidden="1" w:unhideWhenUsed="1"/>
-    <w:lsdException w:name="Subtitle" w:uiPriority="11" w:qFormat="1"/>
-    <w:lsdException w:name="Salutation" w:semiHidden="1" w:unhideWhenUsed="1"/>
-    <w:lsdException w:name="Date" w:semiHidden="1" w:unhideWhenUsed="1"/>
-    <w:lsdException w:name="Body Text First Indent" w:semiHidden="1" w:unhideWhenUsed="1"/>
-    <w:lsdException w:name="Body Text First Indent 2" w:semiHidden="1" w:unhideWhenUsed="1"/>
-    <w:lsdException w:name="Note Heading" w:semiHidden="1" w:unhideWhenUsed="1"/>
-    <w:lsdException w:name="Body Text 2" w:semiHidden="1" w:unhideWhenUsed="1"/>
-    <w:lsdException w:name="Body Text 3" w:semiHidden="1" w:unhideWhenUsed="1"/>
-    <w:lsdException w:name="Body Text Indent 2" w:semiHidden="1" w:unhideWhenUsed="1"/>
-    <w:lsdException w:name="Body Text Indent 3" w:semiHidden="1" w:unhideWhenUsed="1"/>
-    <w:lsdException w:name="Block Text" w:semiHidden="1" w:unhideWhenUsed="1"/>
-    <w:lsdException w:name="Hyperlink" w:semiHidden="1" w:unhideWhenUsed="1"/>
-    <w:lsdException w:name="FollowedHyperlink" w:semiHidden="1" w:unhideWhenUsed="1"/>
-    <w:lsdException w:name="Strong" w:uiPriority="22" w:qFormat="1"/>
-    <w:lsdException w:name="Emphasis" w:uiPriority="20" w:qFormat="1"/>
-    <w:lsdException w:name="Document Map" w:semiHidden="1" w:unhideWhenUsed="1"/>
-    <w:lsdException w:name="Plain Text" w:semiHidden="1" w:unhideWhenUsed="1"/>
-    <w:lsdException w:name="E-mail Signature" w:semiHidden="1" w:unhideWhenUsed="1"/>
-    <w:lsdException w:name="HTML Top of Form" w:semiHidden="1" w:unhideWhenUsed="1"/>
-    <w:lsdException w:name="HTML Bottom of Form" w:semiHidden="1" w:unhideWhenUsed="1"/>
-    <w:lsdException w:name="Normal (Web)" w:semiHidden="1" w:unhideWhenUsed="1"/>
-    <w:lsdException w:name="HTML Acronym" w:semiHidden="1" w:unhideWhenUsed="1"/>
-    <w:lsdException w:name="HTML Address" w:semiHidden="1" w:unhideWhenUsed="1"/>
-    <w:lsdException w:name="HTML Cite" w:semiHidden="1" w:unhideWhenUsed="1"/>
-    <w:lsdException w:name="HTML Code" w:semiHidden="1" w:unhideWhenUsed="1"/>
-    <w:lsdException w:name="HTML Definition" w:semiHidden="1" w:unhideWhenUsed="1"/>
-    <w:lsdException w:name="HTML Keyboard" w:semiHidden="1" w:unhideWhenUsed="1"/>
-    <w:lsdException w:name="HTML Preformatted" w:semiHidden="1" w:unhideWhenUsed="1"/>
-    <w:lsdException w:name="HTML Sample" w:semiHidden="1" w:unhideWhenUsed="1"/>
-    <w:lsdException w:name="HTML Typewriter" w:semiHidden="1" w:unhideWhenUsed="1"/>
-    <w:lsdException w:name="HTML Variable" w:semiHidden="1" w:unhideWhenUsed="1"/>
-    <w:lsdException w:name="Normal Table" w:semiHidden="1" w:unhideWhenUsed="1"/>
-    <w:lsdException w:name="annotation subject" w:semiHidden="1" w:unhideWhenUsed="1"/>
-    <w:lsdException w:name="No List" w:semiHidden="1" w:unhideWhenUsed="1"/>
-    <w:lsdException w:name="Outline List 1" w:semiHidden="1" w:unhideWhenUsed="1"/>
-    <w:lsdException w:name="Outline List 2" w:semiHidden="1" w:unhideWhenUsed="1"/>
-    <w:lsdException w:name="Outline List 3" w:semiHidden="1" w:unhideWhenUsed="1"/>
-    <w:lsdException w:name="Table Simple 1" w:semiHidden="1" w:unhideWhenUsed="1"/>
-    <w:lsdException w:name="Table Simple 2" w:semiHidden="1" w:unhideWhenUsed="1"/>
-    <w:lsdException w:name="Table Simple 3" w:semiHidden="1" w:unhideWhenUsed="1"/>
-    <w:lsdException w:name="Table Classic 1" w:semiHidden="1" w:unhideWhenUsed="1"/>
-    <w:lsdException w:name="Table Classic 2" w:semiHidden="1" w:unhideWhenUsed="1"/>
-    <w:lsdException w:name="Table Classic 3" w:semiHidden="1" w:unhideWhenUsed="1"/>
-    <w:lsdException w:name="Table Classic 4" w:semiHidden="1" w:unhideWhenUsed="1"/>
-    <w:lsdException w:name="Table Colorful 1" w:semiHidden="1" w:unhideWhenUsed="1"/>
-    <w:lsdException w:name="Table Colorful 2" w:semiHidden="1" w:unhideWhenUsed="1"/>
-    <w:lsdException w:name="Table Colorful 3" w:semiHidden="1" w:unhideWhenUsed="1"/>
-    <w:lsdException w:name="Table Columns 1" w:semiHidden="1" w:unhideWhenUsed="1"/>
-    <w:lsdException w:name="Table Columns 2" w:semiHidden="1" w:unhideWhenUsed="1"/>
-    <w:lsdException w:name="Table Columns 3" w:semiHidden="1" w:unhideWhenUsed="1"/>
-    <w:lsdException w:name="Table Columns 4" w:semiHidden="1" w:unhideWhenUsed="1"/>
-    <w:lsdException w:name="Table Columns 5" w:semiHidden="1" w:unhideWhenUsed="1"/>
-    <w:lsdException w:name="Table Grid 1" w:semiHidden="1" w:unhideWhenUsed="1"/>
-    <w:lsdException w:name="Table Grid 2" w:semiHidden="1" w:unhideWhenUsed="1"/>
-    <w:lsdException w:name="Table Grid 3" w:semiHidden="1" w:unhideWhenUsed="1"/>
-    <w:lsdException w:name="Table Grid 4" w:semiHidden="1" w:unhideWhenUsed="1"/>
-    <w:lsdException w:name="Table Grid 5" w:semiHidden="1" w:unhideWhenUsed="1"/>
-    <w:lsdException w:name="Table Grid 6" w:semiHidden="1" w:unhideWhenUsed="1"/>
-    <w:lsdException w:name="Table Grid 7" w:semiHidden="1" w:unhideWhenUsed="1"/>
-    <w:lsdException w:name="Table Grid 8" w:semiHidden="1" w:unhideWhenUsed="1"/>
-    <w:lsdException w:name="Table List 1" w:semiHidden="1" w:unhideWhenUsed="1"/>
-    <w:lsdException w:name="Table List 2" w:semiHidden="1" w:unhideWhenUsed="1"/>
-    <w:lsdException w:name="Table List 3" w:semiHidden="1" w:unhideWhenUsed="1"/>
-    <w:lsdException w:name="Table List 4" w:semiHidden="1" w:unhideWhenUsed="1"/>
-    <w:lsdException w:name="Table List 5" w:semiHidden="1" w:unhideWhenUsed="1"/>
-    <w:lsdException w:name="Table List 6" w:semiHidden="1" w:unhideWhenUsed="1"/>
-    <w:lsdException w:name="Table List 7" w:semiHidden="1" w:unhideWhenUsed="1"/>
-    <w:lsdException w:name="Table List 8" w:semiHidden="1" w:unhideWhenUsed="1"/>
-    <w:lsdException w:name="Table 3D effects 1" w:semiHidden="1" w:unhideWhenUsed="1"/>
-    <w:lsdException w:name="Table 3D effects 2" w:semiHidden="1" w:unhideWhenUsed="1"/>
-    <w:lsdException w:name="Table 3D effects 3" w:semiHidden="1" w:unhideWhenUsed="1"/>
-    <w:lsdException w:name="Table Contemporary" w:semiHidden="1" w:unhideWhenUsed="1"/>
-    <w:lsdException w:name="Table Elegant" w:semiHidden="1" w:unhideWhenUsed="1"/>
-    <w:lsdException w:name="Table Professional" w:semiHidden="1" w:unhideWhenUsed="1"/>
-    <w:lsdException w:name="Table Subtle 1" w:semiHidden="1" w:unhideWhenUsed="1"/>
-    <w:lsdException w:name="Table Subtle 2" w:semiHidden="1" w:unhideWhenUsed="1"/>
-    <w:lsdException w:name="Table Web 1" w:semiHidden="1" w:unhideWhenUsed="1"/>
-    <w:lsdException w:name="Table Web 2" w:semiHidden="1" w:unhideWhenUsed="1"/>
-    <w:lsdException w:name="Table Web 3" w:semiHidden="1" w:unhideWhenUsed="1"/>
-    <w:lsdException w:name="Balloon Text" w:semiHidden="1" w:unhideWhenUsed="1"/>
-    <w:lsdException w:name="Table Grid" w:uiPriority="59"/>
-    <w:lsdException w:name="Table Theme" w:semiHidden="1" w:unhideWhenUsed="1"/>
-    <w:lsdException w:name="Note Level 1" w:semiHidden="1" w:unhideWhenUsed="1"/>
-    <w:lsdException w:name="Note Level 2" w:semiHidden="1" w:unhideWhenUsed="1"/>
-    <w:lsdException w:name="Note Level 3" w:semiHidden="1" w:unhideWhenUsed="1"/>
-    <w:lsdException w:name="Note Level 4" w:semiHidden="1" w:unhideWhenUsed="1"/>
-    <w:lsdException w:name="Note Level 5" w:semiHidden="1" w:unhideWhenUsed="1"/>
-    <w:lsdException w:name="Note Level 6" w:semiHidden="1" w:unhideWhenUsed="1"/>
-    <w:lsdException w:name="Note Level 7" w:semiHidden="1" w:unhideWhenUsed="1"/>
-    <w:lsdException w:name="Note Level 8" w:semiHidden="1" w:unhideWhenUsed="1"/>
-    <w:lsdException w:name="Note Level 9" w:semiHidden="1" w:unhideWhenUsed="1"/>
-    <w:lsdException w:name="Placeholder Text" w:semiHidden="1"/>
-    <w:lsdException w:name="No Spacing" w:uiPriority="1" w:qFormat="1"/>
-    <w:lsdException w:name="Light Shading" w:uiPriority="60"/>
-    <w:lsdException w:name="Light List" w:uiPriority="61"/>
-    <w:lsdException w:name="Light Grid" w:uiPriority="62"/>
-    <w:lsdException w:name="Medium Shading 1" w:uiPriority="63"/>
-    <w:lsdException w:name="Medium Shading 2" w:uiPriority="64"/>
-    <w:lsdException w:name="Medium List 1" w:uiPriority="65"/>
-    <w:lsdException w:name="Medium List 2" w:uiPriority="66"/>
-    <w:lsdException w:name="Medium Grid 1" w:uiPriority="67"/>
-    <w:lsdException w:name="Medium Grid 2" w:uiPriority="68"/>
-    <w:lsdException w:name="Medium Grid 3" w:uiPriority="69"/>
-    <w:lsdException w:name="Dark List" w:uiPriority="70"/>
-    <w:lsdException w:name="Colorful Shading" w:uiPriority="71"/>
-    <w:lsdException w:name="Colorful List" w:uiPriority="72"/>
-    <w:lsdException w:name="Colorful Grid" w:uiPriority="73"/>
-    <w:lsdException w:name="Light Shading Accent 1" w:uiPriority="60"/>
-    <w:lsdException w:name="Light List Accent 1" w:uiPriority="61"/>
-    <w:lsdException w:name="Light Grid Accent 1" w:uiPriority="62"/>
-    <w:lsdException w:name="Medium Shading 1 Accent 1" w:uiPriority="63"/>
-    <w:lsdException w:name="Medium Shading 2 Accent 1" w:uiPriority="64"/>
-    <w:lsdException w:name="Medium List 1 Accent 1" w:uiPriority="65"/>
-    <w:lsdException w:name="Revision" w:semiHidden="1"/>
-    <w:lsdException w:name="List Paragraph" w:uiPriority="34" w:qFormat="1"/>
-    <w:lsdException w:name="Quote" w:uiPriority="29" w:qFormat="1"/>
-    <w:lsdException w:name="Intense Quote" w:uiPriority="30" w:qFormat="1"/>
-    <w:lsdException w:name="Medium List 2 Accent 1" w:uiPriority="66"/>
-    <w:lsdException w:name="Medium Grid 1 Accent 1" w:uiPriority="67"/>
-    <w:lsdException w:name="Medium Grid 2 Accent 1" w:uiPriority="68"/>
-    <w:lsdException w:name="Medium Grid 3 Accent 1" w:uiPriority="69"/>
-    <w:lsdException w:name="Dark List Accent 1" w:uiPriority="70"/>
-    <w:lsdException w:name="Colorful Shading Accent 1" w:uiPriority="71"/>
-    <w:lsdException w:name="Colorful List Accent 1" w:uiPriority="72"/>
-    <w:lsdException w:name="Colorful Grid Accent 1" w:uiPriority="73"/>
-    <w:lsdException w:name="Light Shading Accent 2" w:uiPriority="60"/>
-    <w:lsdException w:name="Light List Accent 2" w:uiPriority="61"/>
-    <w:lsdException w:name="Light Grid Accent 2" w:uiPriority="62"/>
-    <w:lsdException w:name="Medium Shading 1 Accent 2" w:uiPriority="63"/>
-    <w:lsdException w:name="Medium Shading 2 Accent 2" w:uiPriority="64"/>
-    <w:lsdException w:name="Medium List 1 Accent 2" w:uiPriority="65"/>
-    <w:lsdException w:name="Medium List 2 Accent 2" w:uiPriority="66"/>
-    <w:lsdException w:name="Medium Grid 1 Accent 2" w:uiPriority="67"/>
-    <w:lsdException w:name="Medium Grid 2 Accent 2" w:uiPriority="68"/>
-    <w:lsdException w:name="Medium Grid 3 Accent 2" w:uiPriority="69"/>
-    <w:lsdException w:name="Dark List Accent 2" w:uiPriority="70"/>
-    <w:lsdException w:name="Colorful Shading Accent 2" w:uiPriority="71"/>
-    <w:lsdException w:name="Colorful List Accent 2" w:uiPriority="72"/>
-    <w:lsdException w:name="Colorful Grid Accent 2" w:uiPriority="73"/>
-    <w:lsdException w:name="Light Shading Accent 3" w:uiPriority="60"/>
-    <w:lsdException w:name="Light List Accent 3" w:uiPriority="61"/>
-    <w:lsdException w:name="Light Grid Accent 3" w:uiPriority="62"/>
-    <w:lsdException w:name="Medium Shading 1 Accent 3" w:uiPriority="63"/>
-    <w:lsdException w:name="Medium Shading 2 Accent 3" w:uiPriority="64"/>
-    <w:lsdException w:name="Medium List 1 Accent 3" w:uiPriority="65"/>
-    <w:lsdException w:name="Medium List 2 Accent 3" w:uiPriority="66"/>
-    <w:lsdException w:name="Medium Grid 1 Accent 3" w:uiPriority="67"/>
-    <w:lsdException w:name="Medium Grid 2 Accent 3" w:uiPriority="68"/>
-    <w:lsdException w:name="Medium Grid 3 Accent 3" w:uiPriority="69"/>
-    <w:lsdException w:name="Dark List Accent 3" w:uiPriority="70"/>
-    <w:lsdException w:name="Colorful Shading Accent 3" w:uiPriority="71"/>
-    <w:lsdException w:name="Colorful List Accent 3" w:uiPriority="72"/>
-    <w:lsdException w:name="Colorful Grid Accent 3" w:uiPriority="73"/>
-    <w:lsdException w:name="Light Shading Accent 4" w:uiPriority="60"/>
-    <w:lsdException w:name="Light List Accent 4" w:uiPriority="61"/>
-    <w:lsdException w:name="Light Grid Accent 4" w:uiPriority="62"/>
-    <w:lsdException w:name="Medium Shading 1 Accent 4" w:uiPriority="63"/>
-    <w:lsdException w:name="Medium Shading 2 Accent 4" w:uiPriority="64"/>
-    <w:lsdException w:name="Medium List 1 Accent 4" w:uiPriority="65"/>
-    <w:lsdException w:name="Medium List 2 Accent 4" w:uiPriority="66"/>
-    <w:lsdException w:name="Medium Grid 1 Accent 4" w:uiPriority="67"/>
-    <w:lsdException w:name="Medium Grid 2 Accent 4" w:uiPriority="68"/>
-    <w:lsdException w:name="Medium Grid 3 Accent 4" w:uiPriority="69"/>
-    <w:lsdException w:name="Dark List Accent 4" w:uiPriority="70"/>
-    <w:lsdException w:name="Colorful Shading Accent 4" w:uiPriority="71"/>
-    <w:lsdException w:name="Colorful List Accent 4" w:uiPriority="72"/>
-    <w:lsdException w:name="Colorful Grid Accent 4" w:uiPriority="73"/>
-    <w:lsdException w:name="Light Shading Accent 5" w:uiPriority="60"/>
-    <w:lsdException w:name="Light List Accent 5" w:uiPriority="61"/>
-    <w:lsdException w:name="Light Grid Accent 5" w:uiPriority="62"/>
-    <w:lsdException w:name="Medium Shading 1 Accent 5" w:uiPriority="63"/>
-    <w:lsdException w:name="Medium Shading 2 Accent 5" w:uiPriority="64"/>
-    <w:lsdException w:name="Medium List 1 Accent 5" w:uiPriority="65"/>
-    <w:lsdException w:name="Medium List 2 Accent 5" w:uiPriority="66"/>
-    <w:lsdException w:name="Medium Grid 1 Accent 5" w:uiPriority="67"/>
-    <w:lsdException w:name="Medium Grid 2 Accent 5" w:uiPriority="68"/>
-    <w:lsdException w:name="Medium Grid 3 Accent 5" w:uiPriority="69"/>
-    <w:lsdException w:name="Dark List Accent 5" w:uiPriority="70"/>
-    <w:lsdException w:name="Colorful Shading Accent 5" w:uiPriority="71"/>
-    <w:lsdException w:name="Colorful List Accent 5" w:uiPriority="72"/>
-    <w:lsdException w:name="Colorful Grid Accent 5" w:uiPriority="73"/>
-    <w:lsdException w:name="Light Shading Accent 6" w:uiPriority="60"/>
-    <w:lsdException w:name="Light List Accent 6" w:uiPriority="61"/>
-    <w:lsdException w:name="Light Grid Accent 6" w:uiPriority="62"/>
-    <w:lsdException w:name="Medium Shading 1 Accent 6" w:uiPriority="63"/>
-    <w:lsdException w:name="Medium Shading 2 Accent 6" w:uiPriority="64"/>
-    <w:lsdException w:name="Medium List 1 Accent 6" w:uiPriority="65"/>
-    <w:lsdException w:name="Medium List 2 Accent 6" w:uiPriority="66"/>
-    <w:lsdException w:name="Medium Grid 1 Accent 6" w:uiPriority="67"/>
-    <w:lsdException w:name="Medium Grid 2 Accent 6" w:uiPriority="68"/>
-    <w:lsdException w:name="Medium Grid 3 Accent 6" w:uiPriority="69"/>
-    <w:lsdException w:name="Dark List Accent 6" w:uiPriority="70"/>
-    <w:lsdException w:name="Colorful Shading Accent 6" w:uiPriority="71"/>
-    <w:lsdException w:name="Colorful List Accent 6" w:uiPriority="72"/>
-    <w:lsdException w:name="Colorful Grid Accent 6" w:uiPriority="73"/>
-    <w:lsdException w:name="Subtle Emphasis" w:uiPriority="19" w:qFormat="1"/>
-    <w:lsdException w:name="Intense Emphasis" w:uiPriority="21" w:qFormat="1"/>
-    <w:lsdException w:name="Subtle Reference" w:uiPriority="31" w:qFormat="1"/>
-    <w:lsdException w:name="Intense Reference" w:uiPriority="32" w:qFormat="1"/>
-    <w:lsdException w:name="Book Title" w:uiPriority="33" w:qFormat="1"/>
-    <w:lsdException w:name="Bibliography" w:semiHidden="1" w:uiPriority="37" w:unhideWhenUsed="1"/>
-    <w:lsdException w:name="TOC Heading" w:semiHidden="1" w:uiPriority="39" w:unhideWhenUsed="1" w:qFormat="1"/>
-    <w:lsdException w:name="Plain Table 1" w:uiPriority="41"/>
-    <w:lsdException w:name="Plain Table 2" w:uiPriority="42"/>
-    <w:lsdException w:name="Plain Table 3" w:uiPriority="43"/>
-    <w:lsdException w:name="Plain Table 4" w:uiPriority="44"/>
-    <w:lsdException w:name="Plain Table 5" w:uiPriority="45"/>
-    <w:lsdException w:name="Grid Table Light" w:uiPriority="40"/>
-    <w:lsdException w:name="Grid Table 1 Light" w:uiPriority="46"/>
-    <w:lsdException w:name="Grid Table 2" w:uiPriority="47"/>
-    <w:lsdException w:name="Grid Table 3" w:uiPriority="48"/>
-    <w:lsdException w:name="Grid Table 4" w:uiPriority="49"/>
-    <w:lsdException w:name="Grid Table 5 Dark" w:uiPriority="50"/>
-    <w:lsdException w:name="Grid Table 6 Colorful" w:uiPriority="51"/>
-    <w:lsdException w:name="Grid Table 7 Colorful" w:uiPriority="52"/>
-    <w:lsdException w:name="Grid Table 1 Light Accent 1" w:uiPriority="46"/>
-    <w:lsdException w:name="Grid Table 2 Accent 1" w:uiPriority="47"/>
-    <w:lsdException w:name="Grid Table 3 Accent 1" w:uiPriority="48"/>
-    <w:lsdException w:name="Grid Table 4 Accent 1" w:uiPriority="49"/>
-    <w:lsdException w:name="Grid Table 5 Dark Accent 1" w:uiPriority="50"/>
-    <w:lsdException w:name="Grid Table 6 Colorful Accent 1" w:uiPriority="51"/>
-    <w:lsdException w:name="Grid Table 7 Colorful Accent 1" w:uiPriority="52"/>
-    <w:lsdException w:name="Grid Table 1 Light Accent 2" w:uiPriority="46"/>
-    <w:lsdException w:name="Grid Table 2 Accent 2" w:uiPriority="47"/>
-    <w:lsdException w:name="Grid Table 3 Accent 2" w:uiPriority="48"/>
-    <w:lsdException w:name="Grid Table 4 Accent 2" w:uiPriority="49"/>
-    <w:lsdException w:name="Grid Table 5 Dark Accent 2" w:uiPriority="50"/>
-    <w:lsdException w:name="Grid Table 6 Colorful Accent 2" w:uiPriority="51"/>
-    <w:lsdException w:name="Grid Table 7 Colorful Accent 2" w:uiPriority="52"/>
-    <w:lsdException w:name="Grid Table 1 Light Accent 3" w:uiPriority="46"/>
-    <w:lsdException w:name="Grid Table 2 Accent 3" w:uiPriority="47"/>
-    <w:lsdException w:name="Grid Table 3 Accent 3" w:uiPriority="48"/>
-    <w:lsdException w:name="Grid Table 4 Accent 3" w:uiPriority="49"/>
-    <w:lsdException w:name="Grid Table 5 Dark Accent 3" w:uiPriority="50"/>
-    <w:lsdException w:name="Grid Table 6 Colorful Accent 3" w:uiPriority="51"/>
-    <w:lsdException w:name="Grid Table 7 Colorful Accent 3" w:uiPriority="52"/>
-    <w:lsdException w:name="Grid Table 1 Light Accent 4" w:uiPriority="46"/>
-    <w:lsdException w:name="Grid Table 2 Accent 4" w:uiPriority="47"/>
-    <w:lsdException w:name="Grid Table 3 Accent 4" w:uiPriority="48"/>
-    <w:lsdException w:name="Grid Table 4 Accent 4" w:uiPriority="49"/>
-    <w:lsdException w:name="Grid Table 5 Dark Accent 4" w:uiPriority="50"/>
-    <w:lsdException w:name="Grid Table 6 Colorful Accent 4" w:uiPriority="51"/>
-    <w:lsdException w:name="Grid Table 7 Colorful Accent 4" w:uiPriority="52"/>
-    <w:lsdException w:name="Grid Table 1 Light Accent 5" w:uiPriority="46"/>
-    <w:lsdException w:name="Grid Table 2 Accent 5" w:uiPriority="47"/>
-    <w:lsdException w:name="Grid Table 3 Accent 5" w:uiPriority="48"/>
-    <w:lsdException w:name="Grid Table 4 Accent 5" w:uiPriority="49"/>
-    <w:lsdException w:name="Grid Table 5 Dark Accent 5" w:uiPriority="50"/>
-    <w:lsdException w:name="Grid Table 6 Colorful Accent 5" w:uiPriority="51"/>
-    <w:lsdException w:name="Grid Table 7 Colorful Accent 5" w:uiPriority="52"/>
-    <w:lsdException w:name="Grid Table 1 Light Accent 6" w:uiPriority="46"/>
-    <w:lsdException w:name="Grid Table 2 Accent 6" w:uiPriority="47"/>
-    <w:lsdException w:name="Grid Table 3 Accent 6" w:uiPriority="48"/>
-    <w:lsdException w:name="Grid Table 4 Accent 6" w:uiPriority="49"/>
-    <w:lsdException w:name="Grid Table 5 Dark Accent 6" w:uiPriority="50"/>
-    <w:lsdException w:name="Grid Table 6 Colorful Accent 6" w:uiPriority="51"/>
-    <w:lsdException w:name="Grid Table 7 Colorful Accent 6" w:uiPriority="52"/>
-    <w:lsdException w:name="List Table 1 Light" w:uiPriority="46"/>
-    <w:lsdException w:name="List Table 2" w:uiPriority="47"/>
-    <w:lsdException w:name="List Table 3" w:uiPriority="48"/>
-    <w:lsdException w:name="List Table 4" w:uiPriority="49"/>
-    <w:lsdException w:name="List Table 5 Dark" w:uiPriority="50"/>
-    <w:lsdException w:name="List Table 6 Colorful" w:uiPriority="51"/>
-    <w:lsdException w:name="List Table 7 Colorful" w:uiPriority="52"/>
-    <w:lsdException w:name="List Table 1 Light Accent 1" w:uiPriority="46"/>
-    <w:lsdException w:name="List Table 2 Accent 1" w:uiPriority="47"/>
-    <w:lsdException w:name="List Table 3 Accent 1" w:uiPriority="48"/>
-    <w:lsdException w:name="List Table 4 Accent 1" w:uiPriority="49"/>
-    <w:lsdException w:name="List Table 5 Dark Accent 1" w:uiPriority="50"/>
-    <w:lsdException w:name="List Table 6 Colorful Accent 1" w:uiPriority="51"/>
-    <w:lsdException w:name="List Table 7 Colorful Accent 1" w:uiPriority="52"/>
-    <w:lsdException w:name="List Table 1 Light Accent 2" w:uiPriority="46"/>
-    <w:lsdException w:name="List Table 2 Accent 2" w:uiPriority="47"/>
-    <w:lsdException w:name="List Table 3 Accent 2" w:uiPriority="48"/>
-    <w:lsdException w:name="List Table 4 Accent 2" w:uiPriority="49"/>
-    <w:lsdException w:name="List Table 5 Dark Accent 2" w:uiPriority="50"/>
-    <w:lsdException w:name="List Table 6 Colorful Accent 2" w:uiPriority="51"/>
-    <w:lsdException w:name="List Table 7 Colorful Accent 2" w:uiPriority="52"/>
-    <w:lsdException w:name="List Table 1 Light Accent 3" w:uiPriority="46"/>
-    <w:lsdException w:name="List Table 2 Accent 3" w:uiPriority="47"/>
-    <w:lsdException w:name="List Table 3 Accent 3" w:uiPriority="48"/>
-    <w:lsdException w:name="List Table 4 Accent 3" w:uiPriority="49"/>
-    <w:lsdException w:name="List Table 5 Dark Accent 3" w:uiPriority="50"/>
-    <w:lsdException w:name="List Table 6 Colorful Accent 3" w:uiPriority="51"/>
-    <w:lsdException w:name="List Table 7 Colorful Accent 3" w:uiPriority="52"/>
-    <w:lsdException w:name="List Table 1 Light Accent 4" w:uiPriority="46"/>
-    <w:lsdException w:name="List Table 2 Accent 4" w:uiPriority="47"/>
-    <w:lsdException w:name="List Table 3 Accent 4" w:uiPriority="48"/>
-    <w:lsdException w:name="List Table 4 Accent 4" w:uiPriority="49"/>
-    <w:lsdException w:name="List Table 5 Dark Accent 4" w:uiPriority="50"/>
-    <w:lsdException w:name="List Table 6 Colorful Accent 4" w:uiPriority="51"/>
-    <w:lsdException w:name="List Table 7 Colorful Accent 4" w:uiPriority="52"/>
-    <w:lsdException w:name="List Table 1 Light Accent 5" w:uiPriority="46"/>
-    <w:lsdException w:name="List Table 2 Accent 5" w:uiPriority="47"/>
-    <w:lsdException w:name="List Table 3 Accent 5" w:uiPriority="48"/>
-    <w:lsdException w:name="List Table 4 Accent 5" w:uiPriority="49"/>
-    <w:lsdException w:name="List Table 5 Dark Accent 5" w:uiPriority="50"/>
-    <w:lsdException w:name="List Table 6 Colorful Accent 5" w:uiPriority="51"/>
-    <w:lsdException w:name="List Table 7 Colorful Accent 5" w:uiPriority="52"/>
-    <w:lsdException w:name="List Table 1 Light Accent 6" w:uiPriority="46"/>
-    <w:lsdException w:name="List Table 2 Accent 6" w:uiPriority="47"/>
-    <w:lsdException w:name="List Table 3 Accent 6" w:uiPriority="48"/>
-    <w:lsdException w:name="List Table 4 Accent 6" w:uiPriority="49"/>
-    <w:lsdException w:name="List Table 5 Dark Accent 6" w:uiPriority="50"/>
-    <w:lsdException w:name="List Table 6 Colorful Accent 6" w:uiPriority="51"/>
-    <w:lsdException w:name="List Table 7 Colorful Accent 6" w:uiPriority="52"/>
-    <w:lsdException w:name="Mention" w:semiHidden="1" w:unhideWhenUsed="1"/>
-    <w:lsdException w:name="Smart Hyperlink" w:semiHidden="1" w:unhideWhenUsed="1"/>
+  <w:latentStyles w:defLockedState="0" w:defUIPriority="99" w:defSemiHidden="1" w:defUnhideWhenUsed="1" w:defQFormat="0" w:count="267">
+    <w:lsdException w:name="Normal" w:semiHidden="0" w:uiPriority="0" w:unhideWhenUsed="0" w:qFormat="1"/>
+    <w:lsdException w:name="heading 1" w:semiHidden="0" w:uiPriority="0" w:unhideWhenUsed="0" w:qFormat="1"/>
+    <w:lsdException w:name="heading 2" w:uiPriority="0" w:qFormat="1"/>
+    <w:lsdException w:name="heading 3" w:uiPriority="0" w:qFormat="1"/>
+    <w:lsdException w:name="heading 4" w:uiPriority="0" w:qFormat="1"/>
+    <w:lsdException w:name="heading 5" w:uiPriority="9" w:qFormat="1"/>
+    <w:lsdException w:name="heading 6" w:uiPriority="9" w:qFormat="1"/>
+    <w:lsdException w:name="heading 7" w:uiPriority="9" w:qFormat="1"/>
+    <w:lsdException w:name="heading 8" w:uiPriority="9" w:qFormat="1"/>
+    <w:lsdException w:name="heading 9" w:uiPriority="9" w:qFormat="1"/>
+    <w:lsdException w:name="toc 1" w:uiPriority="39"/>
+    <w:lsdException w:name="toc 2" w:uiPriority="39"/>
+    <w:lsdException w:name="toc 3" w:uiPriority="39"/>
+    <w:lsdException w:name="toc 4" w:uiPriority="39"/>
+    <w:lsdException w:name="toc 5" w:uiPriority="39"/>
+    <w:lsdException w:name="toc 6" w:uiPriority="39"/>
+    <w:lsdException w:name="toc 7" w:uiPriority="39"/>
+    <w:lsdException w:name="toc 8" w:uiPriority="39"/>
+    <w:lsdException w:name="toc 9" w:uiPriority="39"/>
+    <w:lsdException w:name="caption" w:uiPriority="35" w:qFormat="1"/>
+    <w:lsdException w:name="Title" w:semiHidden="0" w:uiPriority="0" w:unhideWhenUsed="0" w:qFormat="1"/>
+    <w:lsdException w:name="Default Paragraph Font" w:uiPriority="1"/>
+    <w:lsdException w:name="Subtitle" w:semiHidden="0" w:uiPriority="11" w:unhideWhenUsed="0" w:qFormat="1"/>
+    <w:lsdException w:name="Strong" w:semiHidden="0" w:uiPriority="22" w:unhideWhenUsed="0" w:qFormat="1"/>
+    <w:lsdException w:name="Emphasis" w:semiHidden="0" w:uiPriority="20" w:unhideWhenUsed="0" w:qFormat="1"/>
+    <w:lsdException w:name="Table Grid" w:semiHidden="0" w:uiPriority="59" w:unhideWhenUsed="0"/>
+    <w:lsdException w:name="Placeholder Text" w:unhideWhenUsed="0"/>
+    <w:lsdException w:name="No Spacing" w:semiHidden="0" w:uiPriority="1" w:unhideWhenUsed="0" w:qFormat="1"/>
+    <w:lsdException w:name="Light Shading" w:semiHidden="0" w:uiPriority="60" w:unhideWhenUsed="0"/>
+    <w:lsdException w:name="Light List" w:semiHidden="0" w:uiPriority="61" w:unhideWhenUsed="0"/>
+    <w:lsdException w:name="Light Grid" w:semiHidden="0" w:uiPriority="62" w:unhideWhenUsed="0"/>
+    <w:lsdException w:name="Medium Shading 1" w:semiHidden="0" w:uiPriority="63" w:unhideWhenUsed="0"/>
+    <w:lsdException w:name="Medium Shading 2" w:semiHidden="0" w:uiPriority="64" w:unhideWhenUsed="0"/>
+    <w:lsdException w:name="Medium List 1" w:semiHidden="0" w:uiPriority="65" w:unhideWhenUsed="0"/>
+    <w:lsdException w:name="Medium List 2" w:semiHidden="0" w:uiPriority="66" w:unhideWhenUsed="0"/>
+    <w:lsdException w:name="Medium Grid 1" w:semiHidden="0" w:uiPriority="67" w:unhideWhenUsed="0"/>
+    <w:lsdException w:name="Medium Grid 2" w:semiHidden="0" w:uiPriority="68" w:unhideWhenUsed="0"/>
+    <w:lsdException w:name="Medium Grid 3" w:semiHidden="0" w:uiPriority="69" w:unhideWhenUsed="0"/>
+    <w:lsdException w:name="Dark List" w:semiHidden="0" w:uiPriority="70" w:unhideWhenUsed="0"/>
+    <w:lsdException w:name="Colorful Shading" w:semiHidden="0" w:uiPriority="71" w:unhideWhenUsed="0"/>
+    <w:lsdException w:name="Colorful List" w:semiHidden="0" w:uiPriority="72" w:unhideWhenUsed="0"/>
+    <w:lsdException w:name="Colorful Grid" w:semiHidden="0" w:uiPriority="73" w:unhideWhenUsed="0"/>
+    <w:lsdException w:name="Light Shading Accent 1" w:semiHidden="0" w:uiPriority="60" w:unhideWhenUsed="0"/>
+    <w:lsdException w:name="Light List Accent 1" w:semiHidden="0" w:uiPriority="61" w:unhideWhenUsed="0"/>
+    <w:lsdException w:name="Light Grid Accent 1" w:semiHidden="0" w:uiPriority="62" w:unhideWhenUsed="0"/>
+    <w:lsdException w:name="Medium Shading 1 Accent 1" w:semiHidden="0" w:uiPriority="63" w:unhideWhenUsed="0"/>
+    <w:lsdException w:name="Medium Shading 2 Accent 1" w:semiHidden="0" w:uiPriority="64" w:unhideWhenUsed="0"/>
+    <w:lsdException w:name="Medium List 1 Accent 1" w:semiHidden="0" w:uiPriority="65" w:unhideWhenUsed="0"/>
+    <w:lsdException w:name="Revision" w:unhideWhenUsed="0"/>
+    <w:lsdException w:name="List Paragraph" w:semiHidden="0" w:uiPriority="34" w:unhideWhenUsed="0" w:qFormat="1"/>
+    <w:lsdException w:name="Quote" w:semiHidden="0" w:uiPriority="29" w:unhideWhenUsed="0" w:qFormat="1"/>
+    <w:lsdException w:name="Intense Quote" w:semiHidden="0" w:uiPriority="30" w:unhideWhenUsed="0" w:qFormat="1"/>
+    <w:lsdException w:name="Medium List 2 Accent 1" w:semiHidden="0" w:uiPriority="66" w:unhideWhenUsed="0"/>
+    <w:lsdException w:name="Medium Grid 1 Accent 1" w:semiHidden="0" w:uiPriority="67" w:unhideWhenUsed="0"/>
+    <w:lsdException w:name="Medium Grid 2 Accent 1" w:semiHidden="0" w:uiPriority="68" w:unhideWhenUsed="0"/>
+    <w:lsdException w:name="Medium Grid 3 Accent 1" w:semiHidden="0" w:uiPriority="69" w:unhideWhenUsed="0"/>
+    <w:lsdException w:name="Dark List Accent 1" w:semiHidden="0" w:uiPriority="70" w:unhideWhenUsed="0"/>
+    <w:lsdException w:name="Colorful Shading Accent 1" w:semiHidden="0" w:uiPriority="71" w:unhideWhenUsed="0"/>
+    <w:lsdException w:name="Colorful List Accent 1" w:semiHidden="0" w:uiPriority="72" w:unhideWhenUsed="0"/>
+    <w:lsdException w:name="Colorful Grid Accent 1" w:semiHidden="0" w:uiPriority="73" w:unhideWhenUsed="0"/>
+    <w:lsdException w:name="Light Shading Accent 2" w:semiHidden="0" w:uiPriority="60" w:unhideWhenUsed="0"/>
+    <w:lsdException w:name="Light List Accent 2" w:semiHidden="0" w:uiPriority="61" w:unhideWhenUsed="0"/>
+    <w:lsdException w:name="Light Grid Accent 2" w:semiHidden="0" w:uiPriority="62" w:unhideWhenUsed="0"/>
+    <w:lsdException w:name="Medium Shading 1 Accent 2" w:semiHidden="0" w:uiPriority="63" w:unhideWhenUsed="0"/>
+    <w:lsdException w:name="Medium Shading 2 Accent 2" w:semiHidden="0" w:uiPriority="64" w:unhideWhenUsed="0"/>
+    <w:lsdException w:name="Medium List 1 Accent 2" w:semiHidden="0" w:uiPriority="65" w:unhideWhenUsed="0"/>
+    <w:lsdException w:name="Medium List 2 Accent 2" w:semiHidden="0" w:uiPriority="66" w:unhideWhenUsed="0"/>
+    <w:lsdException w:name="Medium Grid 1 Accent 2" w:semiHidden="0" w:uiPriority="67" w:unhideWhenUsed="0"/>
+    <w:lsdException w:name="Medium Grid 2 Accent 2" w:semiHidden="0" w:uiPriority="68" w:unhideWhenUsed="0"/>
+    <w:lsdException w:name="Medium Grid 3 Accent 2" w:semiHidden="0" w:uiPriority="69" w:unhideWhenUsed="0"/>
+    <w:lsdException w:name="Dark List Accent 2" w:semiHidden="0" w:uiPriority="70" w:unhideWhenUsed="0"/>
+    <w:lsdException w:name="Colorful Shading Accent 2" w:semiHidden="0" w:uiPriority="71" w:unhideWhenUsed="0"/>
+    <w:lsdException w:name="Colorful List Accent 2" w:semiHidden="0" w:uiPriority="72" w:unhideWhenUsed="0"/>
+    <w:lsdException w:name="Colorful Grid Accent 2" w:semiHidden="0" w:uiPriority="73" w:unhideWhenUsed="0"/>
+    <w:lsdException w:name="Light Shading Accent 3" w:semiHidden="0" w:uiPriority="60" w:unhideWhenUsed="0"/>
+    <w:lsdException w:name="Light List Accent 3" w:semiHidden="0" w:uiPriority="61" w:unhideWhenUsed="0"/>
+    <w:lsdException w:name="Light Grid Accent 3" w:semiHidden="0" w:uiPriority="62" w:unhideWhenUsed="0"/>
+    <w:lsdException w:name="Medium Shading 1 Accent 3" w:semiHidden="0" w:uiPriority="63" w:unhideWhenUsed="0"/>
+    <w:lsdException w:name="Medium Shading 2 Accent 3" w:semiHidden="0" w:uiPriority="64" w:unhideWhenUsed="0"/>
+    <w:lsdException w:name="Medium List 1 Accent 3" w:semiHidden="0" w:uiPriority="65" w:unhideWhenUsed="0"/>
+    <w:lsdException w:name="Medium List 2 Accent 3" w:semiHidden="0" w:uiPriority="66" w:unhideWhenUsed="0"/>
+    <w:lsdException w:name="Medium Grid 1 Accent 3" w:semiHidden="0" w:uiPriority="67" w:unhideWhenUsed="0"/>
+    <w:lsdException w:name="Medium Grid 2 Accent 3" w:semiHidden="0" w:uiPriority="68" w:unhideWhenUsed="0"/>
+    <w:lsdException w:name="Medium Grid 3 Accent 3" w:semiHidden="0" w:uiPriority="69" w:unhideWhenUsed="0"/>
+    <w:lsdException w:name="Dark List Accent 3" w:semiHidden="0" w:uiPriority="70" w:unhideWhenUsed="0"/>
+    <w:lsdException w:name="Colorful Shading Accent 3" w:semiHidden="0" w:uiPriority="71" w:unhideWhenUsed="0"/>
+    <w:lsdException w:name="Colorful List Accent 3" w:semiHidden="0" w:uiPriority="72" w:unhideWhenUsed="0"/>
+    <w:lsdException w:name="Colorful Grid Accent 3" w:semiHidden="0" w:uiPriority="73" w:unhideWhenUsed="0"/>
+    <w:lsdException w:name="Light Shading Accent 4" w:semiHidden="0" w:uiPriority="60" w:unhideWhenUsed="0"/>
+    <w:lsdException w:name="Light List Accent 4" w:semiHidden="0" w:uiPriority="61" w:unhideWhenUsed="0"/>
+    <w:lsdException w:name="Light Grid Accent 4" w:semiHidden="0" w:uiPriority="62" w:unhideWhenUsed="0"/>
+    <w:lsdException w:name="Medium Shading 1 Accent 4" w:semiHidden="0" w:uiPriority="63" w:unhideWhenUsed="0"/>
+    <w:lsdException w:name="Medium Shading 2 Accent 4" w:semiHidden="0" w:uiPriority="64" w:unhideWhenUsed="0"/>
+    <w:lsdException w:name="Medium List 1 Accent 4" w:semiHidden="0" w:uiPriority="65" w:unhideWhenUsed="0"/>
+    <w:lsdException w:name="Medium List 2 Accent 4" w:semiHidden="0" w:uiPriority="66" w:unhideWhenUsed="0"/>
+    <w:lsdException w:name="Medium Grid 1 Accent 4" w:semiHidden="0" w:uiPriority="67" w:unhideWhenUsed="0"/>
+    <w:lsdException w:name="Medium Grid 2 Accent 4" w:semiHidden="0" w:uiPriority="68" w:unhideWhenUsed="0"/>
+    <w:lsdException w:name="Medium Grid 3 Accent 4" w:semiHidden="0" w:uiPriority="69" w:unhideWhenUsed="0"/>
+    <w:lsdException w:name="Dark List Accent 4" w:semiHidden="0" w:uiPriority="70" w:unhideWhenUsed="0"/>
+    <w:lsdException w:name="Colorful Shading Accent 4" w:semiHidden="0" w:uiPriority="71" w:unhideWhenUsed="0"/>
+    <w:lsdException w:name="Colorful List Accent 4" w:semiHidden="0" w:uiPriority="72" w:unhideWhenUsed="0"/>
+    <w:lsdException w:name="Colorful Grid Accent 4" w:semiHidden="0" w:uiPriority="73" w:unhideWhenUsed="0"/>
+    <w:lsdException w:name="Light Shading Accent 5" w:semiHidden="0" w:uiPriority="60" w:unhideWhenUsed="0"/>
+    <w:lsdException w:name="Light List Accent 5" w:semiHidden="0" w:uiPriority="61" w:unhideWhenUsed="0"/>
+    <w:lsdException w:name="Light Grid Accent 5" w:semiHidden="0" w:uiPriority="62" w:unhideWhenUsed="0"/>
+    <w:lsdException w:name="Medium Shading 1 Accent 5" w:semiHidden="0" w:uiPriority="63" w:unhideWhenUsed="0"/>
+    <w:lsdException w:name="Medium Shading 2 Accent 5" w:semiHidden="0" w:uiPriority="64" w:unhideWhenUsed="0"/>
+    <w:lsdException w:name="Medium List 1 Accent 5" w:semiHidden="0" w:uiPriority="65" w:unhideWhenUsed="0"/>
+    <w:lsdException w:name="Medium List 2 Accent 5" w:semiHidden="0" w:uiPriority="66" w:unhideWhenUsed="0"/>
+    <w:lsdException w:name="Medium Grid 1 Accent 5" w:semiHidden="0" w:uiPriority="67" w:unhideWhenUsed="0"/>
+    <w:lsdException w:name="Medium Grid 2 Accent 5" w:semiHidden="0" w:uiPriority="68" w:unhideWhenUsed="0"/>
+    <w:lsdException w:name="Medium Grid 3 Accent 5" w:semiHidden="0" w:uiPriority="69" w:unhideWhenUsed="0"/>
+    <w:lsdException w:name="Dark List Accent 5" w:semiHidden="0" w:uiPriority="70" w:unhideWhenUsed="0"/>
+    <w:lsdException w:name="Colorful Shading Accent 5" w:semiHidden="0" w:uiPriority="71" w:unhideWhenUsed="0"/>
+    <w:lsdException w:name="Colorful List Accent 5" w:semiHidden="0" w:uiPriority="72" w:unhideWhenUsed="0"/>
+    <w:lsdException w:name="Colorful Grid Accent 5" w:semiHidden="0" w:uiPriority="73" w:unhideWhenUsed="0"/>
+    <w:lsdException w:name="Light Shading Accent 6" w:semiHidden="0" w:uiPriority="60" w:unhideWhenUsed="0"/>
+    <w:lsdException w:name="Light List Accent 6" w:semiHidden="0" w:uiPriority="61" w:unhideWhenUsed="0"/>
+    <w:lsdException w:name="Light Grid Accent 6" w:semiHidden="0" w:uiPriority="62" w:unhideWhenUsed="0"/>
+    <w:lsdException w:name="Medium Shading 1 Accent 6" w:semiHidden="0" w:uiPriority="63" w:unhideWhenUsed="0"/>
+    <w:lsdException w:name="Medium Shading 2 Accent 6" w:semiHidden="0" w:uiPriority="64" w:unhideWhenUsed="0"/>
+    <w:lsdException w:name="Medium List 1 Accent 6" w:semiHidden="0" w:uiPriority="65" w:unhideWhenUsed="0"/>
+    <w:lsdException w:name="Medium List 2 Accent 6" w:semiHidden="0" w:uiPriority="66" w:unhideWhenUsed="0"/>
+    <w:lsdException w:name="Medium Grid 1 Accent 6" w:semiHidden="0" w:uiPriority="67" w:unhideWhenUsed="0"/>
+    <w:lsdException w:name="Medium Grid 2 Accent 6" w:semiHidden="0" w:uiPriority="68" w:unhideWhenUsed="0"/>
+    <w:lsdException w:name="Medium Grid 3 Accent 6" w:semiHidden="0" w:uiPriority="69" w:unhideWhenUsed="0"/>
+    <w:lsdException w:name="Dark List Accent 6" w:semiHidden="0" w:uiPriority="70" w:unhideWhenUsed="0"/>
+    <w:lsdException w:name="Colorful Shading Accent 6" w:semiHidden="0" w:uiPriority="71" w:unhideWhenUsed="0"/>
+    <w:lsdException w:name="Colorful List Accent 6" w:semiHidden="0" w:uiPriority="72" w:unhideWhenUsed="0"/>
+    <w:lsdException w:name="Colorful Grid Accent 6" w:semiHidden="0" w:uiPriority="73" w:unhideWhenUsed="0"/>
+    <w:lsdException w:name="Subtle Emphasis" w:semiHidden="0" w:uiPriority="19" w:unhideWhenUsed="0" w:qFormat="1"/>
+    <w:lsdException w:name="Intense Emphasis" w:semiHidden="0" w:uiPriority="21" w:unhideWhenUsed="0" w:qFormat="1"/>
+    <w:lsdException w:name="Subtle Reference" w:semiHidden="0" w:uiPriority="31" w:unhideWhenUsed="0" w:qFormat="1"/>
+    <w:lsdException w:name="Intense Reference" w:semiHidden="0" w:uiPriority="32" w:unhideWhenUsed="0" w:qFormat="1"/>
+    <w:lsdException w:name="Book Title" w:semiHidden="0" w:uiPriority="33" w:unhideWhenUsed="0" w:qFormat="1"/>
+    <w:lsdException w:name="Bibliography" w:uiPriority="37"/>
+    <w:lsdException w:name="TOC Heading" w:uiPriority="39" w:qFormat="1"/>
   </w:latentStyles>
   <w:style w:type="paragraph" w:default="1" w:styleId="Normal">
     <w:name w:val="Normal"/>
@@ -12903,7 +12798,6 @@
       <w:spacing w:after="0" w:line="240" w:lineRule="auto"/>
     </w:pPr>
     <w:tblPr>
-      <w:tblInd w:w="0" w:type="dxa"/>
       <w:tblBorders>
         <w:top w:val="single" w:sz="4" w:space="0" w:color="auto"/>
         <w:left w:val="single" w:sz="4" w:space="0" w:color="auto"/>
@@ -12912,6 +12806,533 @@
         <w:insideH w:val="single" w:sz="4" w:space="0" w:color="auto"/>
         <w:insideV w:val="single" w:sz="4" w:space="0" w:color="auto"/>
       </w:tblBorders>
+    </w:tblPr>
+  </w:style>
+  <w:style w:type="paragraph" w:styleId="Paragraphedeliste">
+    <w:name w:val="List Paragraph"/>
+    <w:basedOn w:val="Normal"/>
+    <w:uiPriority w:val="34"/>
+    <w:qFormat/>
+    <w:rsid w:val="001472E8"/>
+    <w:pPr>
+      <w:ind w:left="720"/>
+      <w:contextualSpacing/>
+    </w:pPr>
+  </w:style>
+  <w:style w:type="paragraph" w:styleId="Titre">
+    <w:name w:val="Title"/>
+    <w:basedOn w:val="Normal"/>
+    <w:next w:val="Normal"/>
+    <w:link w:val="TitreCar"/>
+    <w:autoRedefine/>
+    <w:qFormat/>
+    <w:rsid w:val="001472E8"/>
+    <w:pPr>
+      <w:spacing w:before="240" w:after="60" w:line="240" w:lineRule="auto"/>
+      <w:outlineLvl w:val="0"/>
+    </w:pPr>
+    <w:rPr>
+      <w:rFonts w:ascii="Verdana" w:eastAsia="Times New Roman" w:hAnsi="Verdana" w:cs="Arial"/>
+      <w:b/>
+      <w:bCs/>
+      <w:kern w:val="28"/>
+      <w:sz w:val="24"/>
+      <w:szCs w:val="32"/>
+      <w:lang w:eastAsia="fr-FR"/>
+    </w:rPr>
+  </w:style>
+  <w:style w:type="character" w:customStyle="1" w:styleId="TitreCar">
+    <w:name w:val="Titre Car"/>
+    <w:basedOn w:val="Policepardfaut"/>
+    <w:link w:val="Titre"/>
+    <w:rsid w:val="001472E8"/>
+    <w:rPr>
+      <w:rFonts w:ascii="Verdana" w:eastAsia="Times New Roman" w:hAnsi="Verdana" w:cs="Arial"/>
+      <w:b/>
+      <w:bCs/>
+      <w:kern w:val="28"/>
+      <w:sz w:val="24"/>
+      <w:szCs w:val="32"/>
+      <w:lang w:eastAsia="fr-FR"/>
+    </w:rPr>
+  </w:style>
+  <w:style w:type="character" w:customStyle="1" w:styleId="Titre1Car">
+    <w:name w:val="Titre 1 Car"/>
+    <w:basedOn w:val="Policepardfaut"/>
+    <w:link w:val="Titre1"/>
+    <w:uiPriority w:val="9"/>
+    <w:rsid w:val="00E37EAD"/>
+    <w:rPr>
+      <w:rFonts w:asciiTheme="majorHAnsi" w:eastAsiaTheme="majorEastAsia" w:hAnsiTheme="majorHAnsi" w:cstheme="majorBidi"/>
+      <w:b/>
+      <w:bCs/>
+      <w:color w:val="365F91" w:themeColor="accent1" w:themeShade="BF"/>
+      <w:sz w:val="28"/>
+      <w:szCs w:val="28"/>
+    </w:rPr>
+  </w:style>
+  <w:style w:type="paragraph" w:styleId="En-ttedetabledesmatires">
+    <w:name w:val="TOC Heading"/>
+    <w:basedOn w:val="Titre1"/>
+    <w:next w:val="Normal"/>
+    <w:uiPriority w:val="39"/>
+    <w:semiHidden/>
+    <w:unhideWhenUsed/>
+    <w:qFormat/>
+    <w:rsid w:val="00E37EAD"/>
+    <w:pPr>
+      <w:outlineLvl w:val="9"/>
+    </w:pPr>
+    <w:rPr>
+      <w:lang w:eastAsia="fr-FR"/>
+    </w:rPr>
+  </w:style>
+  <w:style w:type="paragraph" w:styleId="TM1">
+    <w:name w:val="toc 1"/>
+    <w:basedOn w:val="Normal"/>
+    <w:next w:val="Normal"/>
+    <w:autoRedefine/>
+    <w:uiPriority w:val="39"/>
+    <w:unhideWhenUsed/>
+    <w:rsid w:val="00E37EAD"/>
+    <w:pPr>
+      <w:spacing w:after="100"/>
+    </w:pPr>
+  </w:style>
+  <w:style w:type="character" w:styleId="Lienhypertexte">
+    <w:name w:val="Hyperlink"/>
+    <w:basedOn w:val="Policepardfaut"/>
+    <w:uiPriority w:val="99"/>
+    <w:unhideWhenUsed/>
+    <w:rsid w:val="00E37EAD"/>
+    <w:rPr>
+      <w:color w:val="0000FF" w:themeColor="hyperlink"/>
+      <w:u w:val="single"/>
+    </w:rPr>
+  </w:style>
+  <w:style w:type="character" w:customStyle="1" w:styleId="Titre2Car">
+    <w:name w:val="Titre 2 Car"/>
+    <w:basedOn w:val="Policepardfaut"/>
+    <w:link w:val="Titre2"/>
+    <w:uiPriority w:val="9"/>
+    <w:semiHidden/>
+    <w:rsid w:val="00E37EAD"/>
+    <w:rPr>
+      <w:rFonts w:asciiTheme="majorHAnsi" w:eastAsiaTheme="majorEastAsia" w:hAnsiTheme="majorHAnsi" w:cstheme="majorBidi"/>
+      <w:b/>
+      <w:bCs/>
+      <w:color w:val="4F81BD" w:themeColor="accent1"/>
+      <w:sz w:val="26"/>
+      <w:szCs w:val="26"/>
+    </w:rPr>
+  </w:style>
+  <w:style w:type="character" w:customStyle="1" w:styleId="Titre3Car">
+    <w:name w:val="Titre 3 Car"/>
+    <w:basedOn w:val="Policepardfaut"/>
+    <w:link w:val="Titre3"/>
+    <w:uiPriority w:val="9"/>
+    <w:semiHidden/>
+    <w:rsid w:val="00E37EAD"/>
+    <w:rPr>
+      <w:rFonts w:asciiTheme="majorHAnsi" w:eastAsiaTheme="majorEastAsia" w:hAnsiTheme="majorHAnsi" w:cstheme="majorBidi"/>
+      <w:b/>
+      <w:bCs/>
+      <w:color w:val="4F81BD" w:themeColor="accent1"/>
+    </w:rPr>
+  </w:style>
+  <w:style w:type="character" w:customStyle="1" w:styleId="Titre4Car">
+    <w:name w:val="Titre 4 Car"/>
+    <w:basedOn w:val="Policepardfaut"/>
+    <w:link w:val="Titre4"/>
+    <w:rsid w:val="00E37EAD"/>
+    <w:rPr>
+      <w:rFonts w:ascii="Verdana" w:eastAsia="Times New Roman" w:hAnsi="Verdana" w:cs="Times"/>
+      <w:b/>
+      <w:sz w:val="20"/>
+      <w:szCs w:val="16"/>
+      <w:lang w:eastAsia="fr-FR"/>
+    </w:rPr>
+  </w:style>
+  <w:style w:type="paragraph" w:customStyle="1" w:styleId="Commenttemplate">
+    <w:name w:val="Comment_template"/>
+    <w:basedOn w:val="Normal"/>
+    <w:autoRedefine/>
+    <w:rsid w:val="00E37EAD"/>
+    <w:pPr>
+      <w:numPr>
+        <w:numId w:val="3"/>
+      </w:numPr>
+      <w:tabs>
+        <w:tab w:val="left" w:pos="1701"/>
+      </w:tabs>
+      <w:suppressAutoHyphens/>
+      <w:spacing w:after="0" w:line="240" w:lineRule="auto"/>
+      <w:ind w:right="119"/>
+      <w:jc w:val="both"/>
+    </w:pPr>
+    <w:rPr>
+      <w:rFonts w:ascii="Verdana" w:eastAsia="Times New Roman" w:hAnsi="Verdana" w:cs="Times New Roman"/>
+      <w:i/>
+      <w:iCs/>
+      <w:color w:val="0000FF"/>
+      <w:sz w:val="20"/>
+      <w:szCs w:val="20"/>
+    </w:rPr>
+  </w:style>
+  <w:style w:type="paragraph" w:customStyle="1" w:styleId="Aremplacer">
+    <w:name w:val="A remplacer"/>
+    <w:basedOn w:val="Normal"/>
+    <w:autoRedefine/>
+    <w:rsid w:val="00E37EAD"/>
+    <w:pPr>
+      <w:spacing w:after="0" w:line="240" w:lineRule="auto"/>
+      <w:ind w:left="360"/>
+      <w:jc w:val="both"/>
+    </w:pPr>
+    <w:rPr>
+      <w:rFonts w:ascii="Verdana" w:eastAsia="Times New Roman" w:hAnsi="Verdana" w:cs="Times New Roman"/>
+      <w:i/>
+      <w:iCs/>
+      <w:color w:val="0000FF"/>
+      <w:sz w:val="20"/>
+      <w:szCs w:val="20"/>
+      <w:lang w:eastAsia="fr-FR"/>
+    </w:rPr>
+  </w:style>
+  <w:style w:type="paragraph" w:customStyle="1" w:styleId="SQLI-TabEntte">
+    <w:name w:val="SQLI-TabEntête"/>
+    <w:basedOn w:val="Normal"/>
+    <w:rsid w:val="00E37EAD"/>
+    <w:pPr>
+      <w:spacing w:before="60" w:after="60" w:line="240" w:lineRule="auto"/>
+      <w:jc w:val="both"/>
+    </w:pPr>
+    <w:rPr>
+      <w:rFonts w:ascii="Arial" w:eastAsia="Times New Roman" w:hAnsi="Arial" w:cs="Times New Roman"/>
+      <w:b/>
+      <w:snapToGrid w:val="0"/>
+      <w:sz w:val="20"/>
+      <w:szCs w:val="20"/>
+      <w:lang w:eastAsia="fr-FR"/>
+    </w:rPr>
+  </w:style>
+  <w:style w:type="paragraph" w:customStyle="1" w:styleId="SQLI-TabContenu">
+    <w:name w:val="SQLI-TabContenu"/>
+    <w:basedOn w:val="Normal"/>
+    <w:rsid w:val="00E37EAD"/>
+    <w:pPr>
+      <w:spacing w:before="60" w:after="60" w:line="240" w:lineRule="auto"/>
+      <w:jc w:val="both"/>
+    </w:pPr>
+    <w:rPr>
+      <w:rFonts w:ascii="Arial" w:eastAsia="Times New Roman" w:hAnsi="Arial" w:cs="Times New Roman"/>
+      <w:snapToGrid w:val="0"/>
+      <w:sz w:val="20"/>
+      <w:szCs w:val="20"/>
+      <w:lang w:eastAsia="fr-FR"/>
+    </w:rPr>
+  </w:style>
+  <w:style w:type="paragraph" w:customStyle="1" w:styleId="tabcontenu">
+    <w:name w:val="tabcontenu"/>
+    <w:basedOn w:val="Normal"/>
+    <w:rsid w:val="00E37EAD"/>
+    <w:pPr>
+      <w:snapToGrid w:val="0"/>
+      <w:spacing w:before="60" w:after="60" w:line="240" w:lineRule="auto"/>
+      <w:jc w:val="both"/>
+    </w:pPr>
+    <w:rPr>
+      <w:rFonts w:ascii="Arial" w:eastAsia="Times New Roman" w:hAnsi="Arial" w:cs="Arial"/>
+      <w:sz w:val="20"/>
+      <w:szCs w:val="20"/>
+    </w:rPr>
+  </w:style>
+  <w:style w:type="paragraph" w:styleId="TM2">
+    <w:name w:val="toc 2"/>
+    <w:basedOn w:val="Normal"/>
+    <w:next w:val="Normal"/>
+    <w:autoRedefine/>
+    <w:uiPriority w:val="39"/>
+    <w:unhideWhenUsed/>
+    <w:rsid w:val="00E37EAD"/>
+    <w:pPr>
+      <w:spacing w:after="100"/>
+      <w:ind w:left="220"/>
+    </w:pPr>
+  </w:style>
+  <w:style w:type="paragraph" w:styleId="TM3">
+    <w:name w:val="toc 3"/>
+    <w:basedOn w:val="Normal"/>
+    <w:next w:val="Normal"/>
+    <w:autoRedefine/>
+    <w:uiPriority w:val="39"/>
+    <w:unhideWhenUsed/>
+    <w:rsid w:val="00E37EAD"/>
+    <w:pPr>
+      <w:spacing w:after="100"/>
+      <w:ind w:left="440"/>
+    </w:pPr>
+  </w:style>
+</w:styles>
+</file>
+
+<file path=word/stylesWithEffects.xml><?xml version="1.0" encoding="utf-8"?>
+<w:styles xmlns:wpc="http://schemas.microsoft.com/office/word/2010/wordprocessingCanvas" xmlns:mc="http://schemas.openxmlformats.org/markup-compatibility/2006" xmlns:o="urn:schemas-microsoft-com:office:office" xmlns:r="http://schemas.openxmlformats.org/officeDocument/2006/relationships" xmlns:m="http://schemas.openxmlformats.org/officeDocument/2006/math" xmlns:v="urn:schemas-microsoft-com:vml" xmlns:wp14="http://schemas.microsoft.com/office/word/2010/wordprocessingDrawing" xmlns:wp="http://schemas.openxmlformats.org/drawingml/2006/wordprocessingDrawing" xmlns:w10="urn:schemas-microsoft-com:office:word" xmlns:w="http://schemas.openxmlformats.org/wordprocessingml/2006/main" xmlns:w14="http://schemas.microsoft.com/office/word/2010/wordml" xmlns:wpg="http://schemas.microsoft.com/office/word/2010/wordprocessingGroup" xmlns:wpi="http://schemas.microsoft.com/office/word/2010/wordprocessingInk" xmlns:wne="http://schemas.microsoft.com/office/word/2006/wordml" xmlns:wps="http://schemas.microsoft.com/office/word/2010/wordprocessingShape" mc:Ignorable="w14 wp14">
+  <w:docDefaults>
+    <w:rPrDefault>
+      <w:rPr>
+        <w:rFonts w:asciiTheme="minorHAnsi" w:eastAsiaTheme="minorHAnsi" w:hAnsiTheme="minorHAnsi" w:cstheme="minorBidi"/>
+        <w:sz w:val="22"/>
+        <w:szCs w:val="22"/>
+        <w:lang w:val="fr-FR" w:eastAsia="en-US" w:bidi="ar-SA"/>
+      </w:rPr>
+    </w:rPrDefault>
+    <w:pPrDefault>
+      <w:pPr>
+        <w:spacing w:after="200" w:line="276" w:lineRule="auto"/>
+      </w:pPr>
+    </w:pPrDefault>
+  </w:docDefaults>
+  <w:latentStyles w:defLockedState="0" w:defUIPriority="99" w:defSemiHidden="1" w:defUnhideWhenUsed="1" w:defQFormat="0" w:count="267">
+    <w:lsdException w:name="Normal" w:semiHidden="0" w:uiPriority="0" w:unhideWhenUsed="0" w:qFormat="1"/>
+    <w:lsdException w:name="heading 1" w:semiHidden="0" w:uiPriority="0" w:unhideWhenUsed="0" w:qFormat="1"/>
+    <w:lsdException w:name="heading 2" w:uiPriority="0" w:qFormat="1"/>
+    <w:lsdException w:name="heading 3" w:uiPriority="0" w:qFormat="1"/>
+    <w:lsdException w:name="heading 4" w:uiPriority="0" w:qFormat="1"/>
+    <w:lsdException w:name="heading 5" w:uiPriority="9" w:qFormat="1"/>
+    <w:lsdException w:name="heading 6" w:uiPriority="9" w:qFormat="1"/>
+    <w:lsdException w:name="heading 7" w:uiPriority="9" w:qFormat="1"/>
+    <w:lsdException w:name="heading 8" w:uiPriority="9" w:qFormat="1"/>
+    <w:lsdException w:name="heading 9" w:uiPriority="9" w:qFormat="1"/>
+    <w:lsdException w:name="toc 1" w:uiPriority="39"/>
+    <w:lsdException w:name="toc 2" w:uiPriority="39"/>
+    <w:lsdException w:name="toc 3" w:uiPriority="39"/>
+    <w:lsdException w:name="toc 4" w:uiPriority="39"/>
+    <w:lsdException w:name="toc 5" w:uiPriority="39"/>
+    <w:lsdException w:name="toc 6" w:uiPriority="39"/>
+    <w:lsdException w:name="toc 7" w:uiPriority="39"/>
+    <w:lsdException w:name="toc 8" w:uiPriority="39"/>
+    <w:lsdException w:name="toc 9" w:uiPriority="39"/>
+    <w:lsdException w:name="caption" w:uiPriority="35" w:qFormat="1"/>
+    <w:lsdException w:name="Title" w:semiHidden="0" w:uiPriority="0" w:unhideWhenUsed="0" w:qFormat="1"/>
+    <w:lsdException w:name="Default Paragraph Font" w:uiPriority="1"/>
+    <w:lsdException w:name="Subtitle" w:semiHidden="0" w:uiPriority="11" w:unhideWhenUsed="0" w:qFormat="1"/>
+    <w:lsdException w:name="Strong" w:semiHidden="0" w:uiPriority="22" w:unhideWhenUsed="0" w:qFormat="1"/>
+    <w:lsdException w:name="Emphasis" w:semiHidden="0" w:uiPriority="20" w:unhideWhenUsed="0" w:qFormat="1"/>
+    <w:lsdException w:name="Table Grid" w:semiHidden="0" w:uiPriority="59" w:unhideWhenUsed="0"/>
+    <w:lsdException w:name="Placeholder Text" w:unhideWhenUsed="0"/>
+    <w:lsdException w:name="No Spacing" w:semiHidden="0" w:uiPriority="1" w:unhideWhenUsed="0" w:qFormat="1"/>
+    <w:lsdException w:name="Light Shading" w:semiHidden="0" w:uiPriority="60" w:unhideWhenUsed="0"/>
+    <w:lsdException w:name="Light List" w:semiHidden="0" w:uiPriority="61" w:unhideWhenUsed="0"/>
+    <w:lsdException w:name="Light Grid" w:semiHidden="0" w:uiPriority="62" w:unhideWhenUsed="0"/>
+    <w:lsdException w:name="Medium Shading 1" w:semiHidden="0" w:uiPriority="63" w:unhideWhenUsed="0"/>
+    <w:lsdException w:name="Medium Shading 2" w:semiHidden="0" w:uiPriority="64" w:unhideWhenUsed="0"/>
+    <w:lsdException w:name="Medium List 1" w:semiHidden="0" w:uiPriority="65" w:unhideWhenUsed="0"/>
+    <w:lsdException w:name="Medium List 2" w:semiHidden="0" w:uiPriority="66" w:unhideWhenUsed="0"/>
+    <w:lsdException w:name="Medium Grid 1" w:semiHidden="0" w:uiPriority="67" w:unhideWhenUsed="0"/>
+    <w:lsdException w:name="Medium Grid 2" w:semiHidden="0" w:uiPriority="68" w:unhideWhenUsed="0"/>
+    <w:lsdException w:name="Medium Grid 3" w:semiHidden="0" w:uiPriority="69" w:unhideWhenUsed="0"/>
+    <w:lsdException w:name="Dark List" w:semiHidden="0" w:uiPriority="70" w:unhideWhenUsed="0"/>
+    <w:lsdException w:name="Colorful Shading" w:semiHidden="0" w:uiPriority="71" w:unhideWhenUsed="0"/>
+    <w:lsdException w:name="Colorful List" w:semiHidden="0" w:uiPriority="72" w:unhideWhenUsed="0"/>
+    <w:lsdException w:name="Colorful Grid" w:semiHidden="0" w:uiPriority="73" w:unhideWhenUsed="0"/>
+    <w:lsdException w:name="Light Shading Accent 1" w:semiHidden="0" w:uiPriority="60" w:unhideWhenUsed="0"/>
+    <w:lsdException w:name="Light List Accent 1" w:semiHidden="0" w:uiPriority="61" w:unhideWhenUsed="0"/>
+    <w:lsdException w:name="Light Grid Accent 1" w:semiHidden="0" w:uiPriority="62" w:unhideWhenUsed="0"/>
+    <w:lsdException w:name="Medium Shading 1 Accent 1" w:semiHidden="0" w:uiPriority="63" w:unhideWhenUsed="0"/>
+    <w:lsdException w:name="Medium Shading 2 Accent 1" w:semiHidden="0" w:uiPriority="64" w:unhideWhenUsed="0"/>
+    <w:lsdException w:name="Medium List 1 Accent 1" w:semiHidden="0" w:uiPriority="65" w:unhideWhenUsed="0"/>
+    <w:lsdException w:name="Revision" w:unhideWhenUsed="0"/>
+    <w:lsdException w:name="List Paragraph" w:semiHidden="0" w:uiPriority="34" w:unhideWhenUsed="0" w:qFormat="1"/>
+    <w:lsdException w:name="Quote" w:semiHidden="0" w:uiPriority="29" w:unhideWhenUsed="0" w:qFormat="1"/>
+    <w:lsdException w:name="Intense Quote" w:semiHidden="0" w:uiPriority="30" w:unhideWhenUsed="0" w:qFormat="1"/>
+    <w:lsdException w:name="Medium List 2 Accent 1" w:semiHidden="0" w:uiPriority="66" w:unhideWhenUsed="0"/>
+    <w:lsdException w:name="Medium Grid 1 Accent 1" w:semiHidden="0" w:uiPriority="67" w:unhideWhenUsed="0"/>
+    <w:lsdException w:name="Medium Grid 2 Accent 1" w:semiHidden="0" w:uiPriority="68" w:unhideWhenUsed="0"/>
+    <w:lsdException w:name="Medium Grid 3 Accent 1" w:semiHidden="0" w:uiPriority="69" w:unhideWhenUsed="0"/>
+    <w:lsdException w:name="Dark List Accent 1" w:semiHidden="0" w:uiPriority="70" w:unhideWhenUsed="0"/>
+    <w:lsdException w:name="Colorful Shading Accent 1" w:semiHidden="0" w:uiPriority="71" w:unhideWhenUsed="0"/>
+    <w:lsdException w:name="Colorful List Accent 1" w:semiHidden="0" w:uiPriority="72" w:unhideWhenUsed="0"/>
+    <w:lsdException w:name="Colorful Grid Accent 1" w:semiHidden="0" w:uiPriority="73" w:unhideWhenUsed="0"/>
+    <w:lsdException w:name="Light Shading Accent 2" w:semiHidden="0" w:uiPriority="60" w:unhideWhenUsed="0"/>
+    <w:lsdException w:name="Light List Accent 2" w:semiHidden="0" w:uiPriority="61" w:unhideWhenUsed="0"/>
+    <w:lsdException w:name="Light Grid Accent 2" w:semiHidden="0" w:uiPriority="62" w:unhideWhenUsed="0"/>
+    <w:lsdException w:name="Medium Shading 1 Accent 2" w:semiHidden="0" w:uiPriority="63" w:unhideWhenUsed="0"/>
+    <w:lsdException w:name="Medium Shading 2 Accent 2" w:semiHidden="0" w:uiPriority="64" w:unhideWhenUsed="0"/>
+    <w:lsdException w:name="Medium List 1 Accent 2" w:semiHidden="0" w:uiPriority="65" w:unhideWhenUsed="0"/>
+    <w:lsdException w:name="Medium List 2 Accent 2" w:semiHidden="0" w:uiPriority="66" w:unhideWhenUsed="0"/>
+    <w:lsdException w:name="Medium Grid 1 Accent 2" w:semiHidden="0" w:uiPriority="67" w:unhideWhenUsed="0"/>
+    <w:lsdException w:name="Medium Grid 2 Accent 2" w:semiHidden="0" w:uiPriority="68" w:unhideWhenUsed="0"/>
+    <w:lsdException w:name="Medium Grid 3 Accent 2" w:semiHidden="0" w:uiPriority="69" w:unhideWhenUsed="0"/>
+    <w:lsdException w:name="Dark List Accent 2" w:semiHidden="0" w:uiPriority="70" w:unhideWhenUsed="0"/>
+    <w:lsdException w:name="Colorful Shading Accent 2" w:semiHidden="0" w:uiPriority="71" w:unhideWhenUsed="0"/>
+    <w:lsdException w:name="Colorful List Accent 2" w:semiHidden="0" w:uiPriority="72" w:unhideWhenUsed="0"/>
+    <w:lsdException w:name="Colorful Grid Accent 2" w:semiHidden="0" w:uiPriority="73" w:unhideWhenUsed="0"/>
+    <w:lsdException w:name="Light Shading Accent 3" w:semiHidden="0" w:uiPriority="60" w:unhideWhenUsed="0"/>
+    <w:lsdException w:name="Light List Accent 3" w:semiHidden="0" w:uiPriority="61" w:unhideWhenUsed="0"/>
+    <w:lsdException w:name="Light Grid Accent 3" w:semiHidden="0" w:uiPriority="62" w:unhideWhenUsed="0"/>
+    <w:lsdException w:name="Medium Shading 1 Accent 3" w:semiHidden="0" w:uiPriority="63" w:unhideWhenUsed="0"/>
+    <w:lsdException w:name="Medium Shading 2 Accent 3" w:semiHidden="0" w:uiPriority="64" w:unhideWhenUsed="0"/>
+    <w:lsdException w:name="Medium List 1 Accent 3" w:semiHidden="0" w:uiPriority="65" w:unhideWhenUsed="0"/>
+    <w:lsdException w:name="Medium List 2 Accent 3" w:semiHidden="0" w:uiPriority="66" w:unhideWhenUsed="0"/>
+    <w:lsdException w:name="Medium Grid 1 Accent 3" w:semiHidden="0" w:uiPriority="67" w:unhideWhenUsed="0"/>
+    <w:lsdException w:name="Medium Grid 2 Accent 3" w:semiHidden="0" w:uiPriority="68" w:unhideWhenUsed="0"/>
+    <w:lsdException w:name="Medium Grid 3 Accent 3" w:semiHidden="0" w:uiPriority="69" w:unhideWhenUsed="0"/>
+    <w:lsdException w:name="Dark List Accent 3" w:semiHidden="0" w:uiPriority="70" w:unhideWhenUsed="0"/>
+    <w:lsdException w:name="Colorful Shading Accent 3" w:semiHidden="0" w:uiPriority="71" w:unhideWhenUsed="0"/>
+    <w:lsdException w:name="Colorful List Accent 3" w:semiHidden="0" w:uiPriority="72" w:unhideWhenUsed="0"/>
+    <w:lsdException w:name="Colorful Grid Accent 3" w:semiHidden="0" w:uiPriority="73" w:unhideWhenUsed="0"/>
+    <w:lsdException w:name="Light Shading Accent 4" w:semiHidden="0" w:uiPriority="60" w:unhideWhenUsed="0"/>
+    <w:lsdException w:name="Light List Accent 4" w:semiHidden="0" w:uiPriority="61" w:unhideWhenUsed="0"/>
+    <w:lsdException w:name="Light Grid Accent 4" w:semiHidden="0" w:uiPriority="62" w:unhideWhenUsed="0"/>
+    <w:lsdException w:name="Medium Shading 1 Accent 4" w:semiHidden="0" w:uiPriority="63" w:unhideWhenUsed="0"/>
+    <w:lsdException w:name="Medium Shading 2 Accent 4" w:semiHidden="0" w:uiPriority="64" w:unhideWhenUsed="0"/>
+    <w:lsdException w:name="Medium List 1 Accent 4" w:semiHidden="0" w:uiPriority="65" w:unhideWhenUsed="0"/>
+    <w:lsdException w:name="Medium List 2 Accent 4" w:semiHidden="0" w:uiPriority="66" w:unhideWhenUsed="0"/>
+    <w:lsdException w:name="Medium Grid 1 Accent 4" w:semiHidden="0" w:uiPriority="67" w:unhideWhenUsed="0"/>
+    <w:lsdException w:name="Medium Grid 2 Accent 4" w:semiHidden="0" w:uiPriority="68" w:unhideWhenUsed="0"/>
+    <w:lsdException w:name="Medium Grid 3 Accent 4" w:semiHidden="0" w:uiPriority="69" w:unhideWhenUsed="0"/>
+    <w:lsdException w:name="Dark List Accent 4" w:semiHidden="0" w:uiPriority="70" w:unhideWhenUsed="0"/>
+    <w:lsdException w:name="Colorful Shading Accent 4" w:semiHidden="0" w:uiPriority="71" w:unhideWhenUsed="0"/>
+    <w:lsdException w:name="Colorful List Accent 4" w:semiHidden="0" w:uiPriority="72" w:unhideWhenUsed="0"/>
+    <w:lsdException w:name="Colorful Grid Accent 4" w:semiHidden="0" w:uiPriority="73" w:unhideWhenUsed="0"/>
+    <w:lsdException w:name="Light Shading Accent 5" w:semiHidden="0" w:uiPriority="60" w:unhideWhenUsed="0"/>
+    <w:lsdException w:name="Light List Accent 5" w:semiHidden="0" w:uiPriority="61" w:unhideWhenUsed="0"/>
+    <w:lsdException w:name="Light Grid Accent 5" w:semiHidden="0" w:uiPriority="62" w:unhideWhenUsed="0"/>
+    <w:lsdException w:name="Medium Shading 1 Accent 5" w:semiHidden="0" w:uiPriority="63" w:unhideWhenUsed="0"/>
+    <w:lsdException w:name="Medium Shading 2 Accent 5" w:semiHidden="0" w:uiPriority="64" w:unhideWhenUsed="0"/>
+    <w:lsdException w:name="Medium List 1 Accent 5" w:semiHidden="0" w:uiPriority="65" w:unhideWhenUsed="0"/>
+    <w:lsdException w:name="Medium List 2 Accent 5" w:semiHidden="0" w:uiPriority="66" w:unhideWhenUsed="0"/>
+    <w:lsdException w:name="Medium Grid 1 Accent 5" w:semiHidden="0" w:uiPriority="67" w:unhideWhenUsed="0"/>
+    <w:lsdException w:name="Medium Grid 2 Accent 5" w:semiHidden="0" w:uiPriority="68" w:unhideWhenUsed="0"/>
+    <w:lsdException w:name="Medium Grid 3 Accent 5" w:semiHidden="0" w:uiPriority="69" w:unhideWhenUsed="0"/>
+    <w:lsdException w:name="Dark List Accent 5" w:semiHidden="0" w:uiPriority="70" w:unhideWhenUsed="0"/>
+    <w:lsdException w:name="Colorful Shading Accent 5" w:semiHidden="0" w:uiPriority="71" w:unhideWhenUsed="0"/>
+    <w:lsdException w:name="Colorful List Accent 5" w:semiHidden="0" w:uiPriority="72" w:unhideWhenUsed="0"/>
+    <w:lsdException w:name="Colorful Grid Accent 5" w:semiHidden="0" w:uiPriority="73" w:unhideWhenUsed="0"/>
+    <w:lsdException w:name="Light Shading Accent 6" w:semiHidden="0" w:uiPriority="60" w:unhideWhenUsed="0"/>
+    <w:lsdException w:name="Light List Accent 6" w:semiHidden="0" w:uiPriority="61" w:unhideWhenUsed="0"/>
+    <w:lsdException w:name="Light Grid Accent 6" w:semiHidden="0" w:uiPriority="62" w:unhideWhenUsed="0"/>
+    <w:lsdException w:name="Medium Shading 1 Accent 6" w:semiHidden="0" w:uiPriority="63" w:unhideWhenUsed="0"/>
+    <w:lsdException w:name="Medium Shading 2 Accent 6" w:semiHidden="0" w:uiPriority="64" w:unhideWhenUsed="0"/>
+    <w:lsdException w:name="Medium List 1 Accent 6" w:semiHidden="0" w:uiPriority="65" w:unhideWhenUsed="0"/>
+    <w:lsdException w:name="Medium List 2 Accent 6" w:semiHidden="0" w:uiPriority="66" w:unhideWhenUsed="0"/>
+    <w:lsdException w:name="Medium Grid 1 Accent 6" w:semiHidden="0" w:uiPriority="67" w:unhideWhenUsed="0"/>
+    <w:lsdException w:name="Medium Grid 2 Accent 6" w:semiHidden="0" w:uiPriority="68" w:unhideWhenUsed="0"/>
+    <w:lsdException w:name="Medium Grid 3 Accent 6" w:semiHidden="0" w:uiPriority="69" w:unhideWhenUsed="0"/>
+    <w:lsdException w:name="Dark List Accent 6" w:semiHidden="0" w:uiPriority="70" w:unhideWhenUsed="0"/>
+    <w:lsdException w:name="Colorful Shading Accent 6" w:semiHidden="0" w:uiPriority="71" w:unhideWhenUsed="0"/>
+    <w:lsdException w:name="Colorful List Accent 6" w:semiHidden="0" w:uiPriority="72" w:unhideWhenUsed="0"/>
+    <w:lsdException w:name="Colorful Grid Accent 6" w:semiHidden="0" w:uiPriority="73" w:unhideWhenUsed="0"/>
+    <w:lsdException w:name="Subtle Emphasis" w:semiHidden="0" w:uiPriority="19" w:unhideWhenUsed="0" w:qFormat="1"/>
+    <w:lsdException w:name="Intense Emphasis" w:semiHidden="0" w:uiPriority="21" w:unhideWhenUsed="0" w:qFormat="1"/>
+    <w:lsdException w:name="Subtle Reference" w:semiHidden="0" w:uiPriority="31" w:unhideWhenUsed="0" w:qFormat="1"/>
+    <w:lsdException w:name="Intense Reference" w:semiHidden="0" w:uiPriority="32" w:unhideWhenUsed="0" w:qFormat="1"/>
+    <w:lsdException w:name="Book Title" w:semiHidden="0" w:uiPriority="33" w:unhideWhenUsed="0" w:qFormat="1"/>
+    <w:lsdException w:name="Bibliography" w:uiPriority="37"/>
+    <w:lsdException w:name="TOC Heading" w:uiPriority="39" w:qFormat="1"/>
+  </w:latentStyles>
+  <w:style w:type="paragraph" w:default="1" w:styleId="Normal">
+    <w:name w:val="Normal"/>
+    <w:qFormat/>
+  </w:style>
+  <w:style w:type="paragraph" w:styleId="Titre1">
+    <w:name w:val="heading 1"/>
+    <w:basedOn w:val="Normal"/>
+    <w:next w:val="Normal"/>
+    <w:link w:val="Titre1Car"/>
+    <w:qFormat/>
+    <w:rsid w:val="00E37EAD"/>
+    <w:pPr>
+      <w:keepNext/>
+      <w:keepLines/>
+      <w:spacing w:before="480" w:after="0"/>
+      <w:outlineLvl w:val="0"/>
+    </w:pPr>
+    <w:rPr>
+      <w:rFonts w:asciiTheme="majorHAnsi" w:eastAsiaTheme="majorEastAsia" w:hAnsiTheme="majorHAnsi" w:cstheme="majorBidi"/>
+      <w:b/>
+      <w:bCs/>
+      <w:color w:val="365F91" w:themeColor="accent1" w:themeShade="BF"/>
+      <w:sz w:val="28"/>
+      <w:szCs w:val="28"/>
+    </w:rPr>
+  </w:style>
+  <w:style w:type="paragraph" w:styleId="Titre2">
+    <w:name w:val="heading 2"/>
+    <w:basedOn w:val="Normal"/>
+    <w:next w:val="Normal"/>
+    <w:link w:val="Titre2Car"/>
+    <w:unhideWhenUsed/>
+    <w:qFormat/>
+    <w:rsid w:val="00E37EAD"/>
+    <w:pPr>
+      <w:keepNext/>
+      <w:keepLines/>
+      <w:spacing w:before="200" w:after="0"/>
+      <w:outlineLvl w:val="1"/>
+    </w:pPr>
+    <w:rPr>
+      <w:rFonts w:asciiTheme="majorHAnsi" w:eastAsiaTheme="majorEastAsia" w:hAnsiTheme="majorHAnsi" w:cstheme="majorBidi"/>
+      <w:b/>
+      <w:bCs/>
+      <w:color w:val="4F81BD" w:themeColor="accent1"/>
+      <w:sz w:val="26"/>
+      <w:szCs w:val="26"/>
+    </w:rPr>
+  </w:style>
+  <w:style w:type="paragraph" w:styleId="Titre3">
+    <w:name w:val="heading 3"/>
+    <w:basedOn w:val="Normal"/>
+    <w:next w:val="Normal"/>
+    <w:link w:val="Titre3Car"/>
+    <w:unhideWhenUsed/>
+    <w:qFormat/>
+    <w:rsid w:val="00E37EAD"/>
+    <w:pPr>
+      <w:keepNext/>
+      <w:keepLines/>
+      <w:spacing w:before="200" w:after="0"/>
+      <w:outlineLvl w:val="2"/>
+    </w:pPr>
+    <w:rPr>
+      <w:rFonts w:asciiTheme="majorHAnsi" w:eastAsiaTheme="majorEastAsia" w:hAnsiTheme="majorHAnsi" w:cstheme="majorBidi"/>
+      <w:b/>
+      <w:bCs/>
+      <w:color w:val="4F81BD" w:themeColor="accent1"/>
+    </w:rPr>
+  </w:style>
+  <w:style w:type="paragraph" w:styleId="Titre4">
+    <w:name w:val="heading 4"/>
+    <w:next w:val="Normal"/>
+    <w:link w:val="Titre4Car"/>
+    <w:qFormat/>
+    <w:rsid w:val="00E37EAD"/>
+    <w:pPr>
+      <w:spacing w:after="120" w:line="240" w:lineRule="auto"/>
+      <w:outlineLvl w:val="3"/>
+    </w:pPr>
+    <w:rPr>
+      <w:rFonts w:ascii="Verdana" w:eastAsia="Times New Roman" w:hAnsi="Verdana" w:cs="Times"/>
+      <w:b/>
+      <w:sz w:val="20"/>
+      <w:szCs w:val="16"/>
+      <w:lang w:eastAsia="fr-FR"/>
+    </w:rPr>
+  </w:style>
+  <w:style w:type="character" w:default="1" w:styleId="Policepardfaut">
+    <w:name w:val="Default Paragraph Font"/>
+    <w:uiPriority w:val="1"/>
+    <w:semiHidden/>
+    <w:unhideWhenUsed/>
+  </w:style>
+  <w:style w:type="table" w:default="1" w:styleId="TableauNormal">
+    <w:name w:val="Normal Table"/>
+    <w:uiPriority w:val="99"/>
+    <w:semiHidden/>
+    <w:unhideWhenUsed/>
+    <w:tblPr>
+      <w:tblInd w:w="0" w:type="dxa"/>
       <w:tblCellMar>
         <w:top w:w="0" w:type="dxa"/>
         <w:left w:w="108" w:type="dxa"/>
@@ -12920,7 +13341,106 @@
       </w:tblCellMar>
     </w:tblPr>
   </w:style>
-  <w:style w:type="paragraph" w:styleId="Pardeliste">
+  <w:style w:type="numbering" w:default="1" w:styleId="Aucuneliste">
+    <w:name w:val="No List"/>
+    <w:uiPriority w:val="99"/>
+    <w:semiHidden/>
+    <w:unhideWhenUsed/>
+  </w:style>
+  <w:style w:type="paragraph" w:styleId="En-tte">
+    <w:name w:val="header"/>
+    <w:basedOn w:val="Normal"/>
+    <w:link w:val="En-tteCar"/>
+    <w:uiPriority w:val="99"/>
+    <w:unhideWhenUsed/>
+    <w:rsid w:val="003B3981"/>
+    <w:pPr>
+      <w:tabs>
+        <w:tab w:val="center" w:pos="4680"/>
+        <w:tab w:val="right" w:pos="9360"/>
+      </w:tabs>
+      <w:spacing w:after="0" w:line="240" w:lineRule="auto"/>
+    </w:pPr>
+  </w:style>
+  <w:style w:type="character" w:customStyle="1" w:styleId="En-tteCar">
+    <w:name w:val="En-tête Car"/>
+    <w:basedOn w:val="Policepardfaut"/>
+    <w:link w:val="En-tte"/>
+    <w:uiPriority w:val="99"/>
+    <w:rsid w:val="003B3981"/>
+  </w:style>
+  <w:style w:type="paragraph" w:styleId="Pieddepage">
+    <w:name w:val="footer"/>
+    <w:basedOn w:val="Normal"/>
+    <w:link w:val="PieddepageCar"/>
+    <w:uiPriority w:val="99"/>
+    <w:unhideWhenUsed/>
+    <w:rsid w:val="003B3981"/>
+    <w:pPr>
+      <w:tabs>
+        <w:tab w:val="center" w:pos="4680"/>
+        <w:tab w:val="right" w:pos="9360"/>
+      </w:tabs>
+      <w:spacing w:after="0" w:line="240" w:lineRule="auto"/>
+    </w:pPr>
+  </w:style>
+  <w:style w:type="character" w:customStyle="1" w:styleId="PieddepageCar">
+    <w:name w:val="Pied de page Car"/>
+    <w:basedOn w:val="Policepardfaut"/>
+    <w:link w:val="Pieddepage"/>
+    <w:uiPriority w:val="99"/>
+    <w:rsid w:val="003B3981"/>
+  </w:style>
+  <w:style w:type="paragraph" w:styleId="Textedebulles">
+    <w:name w:val="Balloon Text"/>
+    <w:basedOn w:val="Normal"/>
+    <w:link w:val="TextedebullesCar"/>
+    <w:uiPriority w:val="99"/>
+    <w:semiHidden/>
+    <w:unhideWhenUsed/>
+    <w:rsid w:val="003B3981"/>
+    <w:pPr>
+      <w:spacing w:after="0" w:line="240" w:lineRule="auto"/>
+    </w:pPr>
+    <w:rPr>
+      <w:rFonts w:ascii="Tahoma" w:hAnsi="Tahoma" w:cs="Tahoma"/>
+      <w:sz w:val="16"/>
+      <w:szCs w:val="16"/>
+    </w:rPr>
+  </w:style>
+  <w:style w:type="character" w:customStyle="1" w:styleId="TextedebullesCar">
+    <w:name w:val="Texte de bulles Car"/>
+    <w:basedOn w:val="Policepardfaut"/>
+    <w:link w:val="Textedebulles"/>
+    <w:uiPriority w:val="99"/>
+    <w:semiHidden/>
+    <w:rsid w:val="003B3981"/>
+    <w:rPr>
+      <w:rFonts w:ascii="Tahoma" w:hAnsi="Tahoma" w:cs="Tahoma"/>
+      <w:sz w:val="16"/>
+      <w:szCs w:val="16"/>
+    </w:rPr>
+  </w:style>
+  <w:style w:type="table" w:styleId="Grilledutableau">
+    <w:name w:val="Table Grid"/>
+    <w:basedOn w:val="TableauNormal"/>
+    <w:uiPriority w:val="59"/>
+    <w:rsid w:val="003B3981"/>
+    <w:pPr>
+      <w:spacing w:after="0" w:line="240" w:lineRule="auto"/>
+    </w:pPr>
+    <w:tblPr>
+      <w:tblBorders>
+        <w:top w:val="single" w:sz="4" w:space="0" w:color="auto"/>
+        <w:left w:val="single" w:sz="4" w:space="0" w:color="auto"/>
+        <w:bottom w:val="single" w:sz="4" w:space="0" w:color="auto"/>
+        <w:right w:val="single" w:sz="4" w:space="0" w:color="auto"/>
+        <w:insideH w:val="single" w:sz="4" w:space="0" w:color="auto"/>
+        <w:insideV w:val="single" w:sz="4" w:space="0" w:color="auto"/>
+      </w:tblBorders>
+    </w:tblPr>
+  </w:style>
+  <w:style w:type="paragraph" w:styleId="Paragraphedeliste">
     <w:name w:val="List Paragraph"/>
     <w:basedOn w:val="Normal"/>
     <w:uiPriority w:val="34"/>
@@ -13478,7 +13998,7 @@
 </file>
 
 <file path=customXml/itemProps1.xml><?xml version="1.0" encoding="utf-8"?>
-<ds:datastoreItem xmlns:ds="http://schemas.openxmlformats.org/officeDocument/2006/customXml" ds:itemID="{7DC19297-F679-D74E-99D1-83B5823DEC01}">
+<ds:datastoreItem xmlns:ds="http://schemas.openxmlformats.org/officeDocument/2006/customXml" ds:itemID="{4B7928D5-FAD8-4766-852A-83B023E21998}">
   <ds:schemaRefs>
     <ds:schemaRef ds:uri="http://schemas.openxmlformats.org/officeDocument/2006/bibliography"/>
   </ds:schemaRefs>

</xml_diff>